<commit_message>
Cambios en login y opciones del administrador
</commit_message>
<xml_diff>
--- a/documentacion/Memoria_Robotikarg.docx
+++ b/documentacion/Memoria_Robotikarg.docx
@@ -439,8 +439,6 @@
             </w:rPr>
             <w:t>Contenido</w:t>
           </w:r>
-          <w:bookmarkStart w:id="0" w:name="_GoBack"/>
-          <w:bookmarkEnd w:id="0"/>
         </w:p>
         <w:p>
           <w:pPr>
@@ -1800,7 +1798,7 @@
           <w:rFonts w:ascii="Times New Roman" w:hAnsi="Times New Roman" w:cs="Times New Roman"/>
         </w:rPr>
       </w:pPr>
-      <w:bookmarkStart w:id="1" w:name="_Toc50803270"/>
+      <w:bookmarkStart w:id="0" w:name="_Toc50803270"/>
       <w:r>
         <w:rPr>
           <w:rFonts w:ascii="Times New Roman" w:hAnsi="Times New Roman" w:cs="Times New Roman"/>
@@ -1808,7 +1806,7 @@
         </w:rPr>
         <w:t>1.- Definición del Proyecto</w:t>
       </w:r>
-      <w:bookmarkEnd w:id="1"/>
+      <w:bookmarkEnd w:id="0"/>
     </w:p>
     <w:p>
       <w:pPr>
@@ -1819,32 +1817,32 @@
           <w:rFonts w:ascii="Times New Roman" w:hAnsi="Times New Roman" w:cs="Times New Roman"/>
         </w:rPr>
       </w:pPr>
-      <w:bookmarkStart w:id="2" w:name="1.1.-_Definición"/>
-      <w:bookmarkStart w:id="3" w:name="_bookmark3"/>
-      <w:bookmarkStart w:id="4" w:name="_Toc50803271"/>
+      <w:bookmarkStart w:id="1" w:name="1.1.-_Definición"/>
+      <w:bookmarkStart w:id="2" w:name="_bookmark3"/>
+      <w:bookmarkStart w:id="3" w:name="_Toc50803271"/>
+      <w:bookmarkEnd w:id="1"/>
       <w:bookmarkEnd w:id="2"/>
+      <w:r>
+        <w:rPr>
+          <w:rFonts w:ascii="Times New Roman" w:hAnsi="Times New Roman" w:cs="Times New Roman"/>
+          <w:color w:val="4F81BC"/>
+        </w:rPr>
+        <w:t>1.1.- Definición</w:t>
+      </w:r>
       <w:bookmarkEnd w:id="3"/>
-      <w:r>
-        <w:rPr>
-          <w:rFonts w:ascii="Times New Roman" w:hAnsi="Times New Roman" w:cs="Times New Roman"/>
-          <w:color w:val="4F81BC"/>
-        </w:rPr>
-        <w:t>1.1.- Definición</w:t>
-      </w:r>
+    </w:p>
+    <w:p>
+      <w:pPr>
+        <w:spacing w:after="0" w:line="240" w:lineRule="auto"/>
+        <w:jc w:val="both"/>
+        <w:rPr>
+          <w:rFonts w:ascii="Times New Roman" w:eastAsia="Calibri" w:hAnsi="Times New Roman" w:cs="Times New Roman"/>
+        </w:rPr>
+      </w:pPr>
+      <w:bookmarkStart w:id="4" w:name="2.-_Planificación_del_Proyecto"/>
+      <w:bookmarkStart w:id="5" w:name="_bookmark4"/>
       <w:bookmarkEnd w:id="4"/>
-    </w:p>
-    <w:p>
-      <w:pPr>
-        <w:spacing w:after="0" w:line="240" w:lineRule="auto"/>
-        <w:jc w:val="both"/>
-        <w:rPr>
-          <w:rFonts w:ascii="Times New Roman" w:eastAsia="Calibri" w:hAnsi="Times New Roman" w:cs="Times New Roman"/>
-        </w:rPr>
-      </w:pPr>
-      <w:bookmarkStart w:id="5" w:name="2.-_Planificación_del_Proyecto"/>
-      <w:bookmarkStart w:id="6" w:name="_bookmark4"/>
       <w:bookmarkEnd w:id="5"/>
-      <w:bookmarkEnd w:id="6"/>
       <w:r>
         <w:rPr>
           <w:rFonts w:ascii="Times New Roman" w:eastAsia="Calibri" w:hAnsi="Times New Roman" w:cs="Times New Roman"/>
@@ -1895,7 +1893,7 @@
           <w:rFonts w:ascii="Times New Roman" w:hAnsi="Times New Roman" w:cs="Times New Roman"/>
         </w:rPr>
       </w:pPr>
-      <w:bookmarkStart w:id="7" w:name="_Toc50803272"/>
+      <w:bookmarkStart w:id="6" w:name="_Toc50803272"/>
       <w:r>
         <w:rPr>
           <w:rFonts w:ascii="Times New Roman" w:hAnsi="Times New Roman" w:cs="Times New Roman"/>
@@ -1903,7 +1901,7 @@
         </w:rPr>
         <w:t>2.- Planificación del Proyecto</w:t>
       </w:r>
-      <w:bookmarkEnd w:id="7"/>
+      <w:bookmarkEnd w:id="6"/>
     </w:p>
     <w:p>
       <w:pPr>
@@ -1915,19 +1913,19 @@
           <w:rFonts w:ascii="Times New Roman" w:hAnsi="Times New Roman" w:cs="Times New Roman"/>
         </w:rPr>
       </w:pPr>
-      <w:bookmarkStart w:id="8" w:name="2.1.-_Objetivos._Especificación_de_Reque"/>
-      <w:bookmarkStart w:id="9" w:name="_bookmark5"/>
-      <w:bookmarkStart w:id="10" w:name="_Toc50803273"/>
+      <w:bookmarkStart w:id="7" w:name="2.1.-_Objetivos._Especificación_de_Reque"/>
+      <w:bookmarkStart w:id="8" w:name="_bookmark5"/>
+      <w:bookmarkStart w:id="9" w:name="_Toc50803273"/>
+      <w:bookmarkEnd w:id="7"/>
       <w:bookmarkEnd w:id="8"/>
+      <w:r>
+        <w:rPr>
+          <w:rFonts w:ascii="Times New Roman" w:hAnsi="Times New Roman" w:cs="Times New Roman"/>
+          <w:color w:val="4F81BC"/>
+        </w:rPr>
+        <w:t>2.1.- Objetivos. Especificación de Requerimientos.</w:t>
+      </w:r>
       <w:bookmarkEnd w:id="9"/>
-      <w:r>
-        <w:rPr>
-          <w:rFonts w:ascii="Times New Roman" w:hAnsi="Times New Roman" w:cs="Times New Roman"/>
-          <w:color w:val="4F81BC"/>
-        </w:rPr>
-        <w:t>2.1.- Objetivos. Especificación de Requerimientos.</w:t>
-      </w:r>
-      <w:bookmarkEnd w:id="10"/>
     </w:p>
     <w:p>
       <w:pPr>
@@ -2201,15 +2199,16 @@
           <w:rFonts w:ascii="Times New Roman" w:hAnsi="Times New Roman" w:cs="Times New Roman"/>
         </w:rPr>
       </w:pPr>
-      <w:bookmarkStart w:id="11" w:name="2.2.-_Identificación_de_las_fases_del_pr"/>
-      <w:bookmarkStart w:id="12" w:name="_bookmark6"/>
-      <w:bookmarkStart w:id="13" w:name="2.2.-_Asignación_de_recursos_y_tiempos_e"/>
-      <w:bookmarkStart w:id="14" w:name="_bookmark7"/>
-      <w:bookmarkStart w:id="15" w:name="3.-_Diseño_del_Proyecto"/>
-      <w:bookmarkStart w:id="16" w:name="3.1.-_Guía_de_estilos"/>
-      <w:bookmarkStart w:id="17" w:name="INTRODUCCIÓN"/>
-      <w:bookmarkStart w:id="18" w:name="_bookmark8"/>
-      <w:bookmarkStart w:id="19" w:name="_bookmark9"/>
+      <w:bookmarkStart w:id="10" w:name="2.2.-_Identificación_de_las_fases_del_pr"/>
+      <w:bookmarkStart w:id="11" w:name="_bookmark6"/>
+      <w:bookmarkStart w:id="12" w:name="2.2.-_Asignación_de_recursos_y_tiempos_e"/>
+      <w:bookmarkStart w:id="13" w:name="_bookmark7"/>
+      <w:bookmarkStart w:id="14" w:name="3.-_Diseño_del_Proyecto"/>
+      <w:bookmarkStart w:id="15" w:name="3.1.-_Guía_de_estilos"/>
+      <w:bookmarkStart w:id="16" w:name="INTRODUCCIÓN"/>
+      <w:bookmarkStart w:id="17" w:name="_bookmark8"/>
+      <w:bookmarkStart w:id="18" w:name="_bookmark9"/>
+      <w:bookmarkEnd w:id="10"/>
       <w:bookmarkEnd w:id="11"/>
       <w:bookmarkEnd w:id="12"/>
       <w:bookmarkEnd w:id="13"/>
@@ -2218,7 +2217,6 @@
       <w:bookmarkEnd w:id="16"/>
       <w:bookmarkEnd w:id="17"/>
       <w:bookmarkEnd w:id="18"/>
-      <w:bookmarkEnd w:id="19"/>
     </w:p>
     <w:p/>
     <w:p/>
@@ -2235,7 +2233,7 @@
           <w:rFonts w:ascii="Times New Roman" w:hAnsi="Times New Roman" w:cs="Times New Roman"/>
         </w:rPr>
       </w:pPr>
-      <w:bookmarkStart w:id="20" w:name="_Toc50803274"/>
+      <w:bookmarkStart w:id="19" w:name="_Toc50803274"/>
       <w:r>
         <w:rPr>
           <w:rFonts w:ascii="Times New Roman" w:hAnsi="Times New Roman" w:cs="Times New Roman"/>
@@ -2243,24 +2241,24 @@
         <w:lastRenderedPageBreak/>
         <w:t>3.- Diseño del Proyecto</w:t>
       </w:r>
+      <w:bookmarkEnd w:id="19"/>
+    </w:p>
+    <w:p>
+      <w:pPr>
+        <w:pStyle w:val="Ttulo2"/>
+        <w:jc w:val="both"/>
+        <w:rPr>
+          <w:rFonts w:ascii="Times New Roman" w:hAnsi="Times New Roman" w:cs="Times New Roman"/>
+        </w:rPr>
+      </w:pPr>
+      <w:bookmarkStart w:id="20" w:name="_Toc50803275"/>
+      <w:r>
+        <w:rPr>
+          <w:rFonts w:ascii="Times New Roman" w:hAnsi="Times New Roman" w:cs="Times New Roman"/>
+        </w:rPr>
+        <w:t>3.1.- Guía de estilos</w:t>
+      </w:r>
       <w:bookmarkEnd w:id="20"/>
-    </w:p>
-    <w:p>
-      <w:pPr>
-        <w:pStyle w:val="Ttulo2"/>
-        <w:jc w:val="both"/>
-        <w:rPr>
-          <w:rFonts w:ascii="Times New Roman" w:hAnsi="Times New Roman" w:cs="Times New Roman"/>
-        </w:rPr>
-      </w:pPr>
-      <w:bookmarkStart w:id="21" w:name="_Toc50803275"/>
-      <w:r>
-        <w:rPr>
-          <w:rFonts w:ascii="Times New Roman" w:hAnsi="Times New Roman" w:cs="Times New Roman"/>
-        </w:rPr>
-        <w:t>3.1.- Guía de estilos</w:t>
-      </w:r>
-      <w:bookmarkEnd w:id="21"/>
     </w:p>
     <w:p>
       <w:pPr>
@@ -2274,27 +2272,27 @@
           <w:sz w:val="20"/>
         </w:rPr>
       </w:pPr>
-      <w:bookmarkStart w:id="22" w:name="COLOR"/>
+      <w:bookmarkStart w:id="21" w:name="COLOR"/>
+      <w:bookmarkEnd w:id="21"/>
+    </w:p>
+    <w:p>
+      <w:pPr>
+        <w:pStyle w:val="Ttulo3"/>
+        <w:jc w:val="both"/>
+        <w:rPr>
+          <w:rFonts w:ascii="Times New Roman" w:hAnsi="Times New Roman" w:cs="Times New Roman"/>
+        </w:rPr>
+      </w:pPr>
+      <w:bookmarkStart w:id="22" w:name="COLORES_PRINCIPALES"/>
+      <w:bookmarkStart w:id="23" w:name="_Toc50803276"/>
       <w:bookmarkEnd w:id="22"/>
-    </w:p>
-    <w:p>
-      <w:pPr>
-        <w:pStyle w:val="Ttulo3"/>
-        <w:jc w:val="both"/>
-        <w:rPr>
-          <w:rFonts w:ascii="Times New Roman" w:hAnsi="Times New Roman" w:cs="Times New Roman"/>
-        </w:rPr>
-      </w:pPr>
-      <w:bookmarkStart w:id="23" w:name="COLORES_PRINCIPALES"/>
-      <w:bookmarkStart w:id="24" w:name="_Toc50803276"/>
+      <w:r>
+        <w:rPr>
+          <w:rFonts w:ascii="Times New Roman" w:hAnsi="Times New Roman" w:cs="Times New Roman"/>
+        </w:rPr>
+        <w:t>COLORES PRINCIPALES</w:t>
+      </w:r>
       <w:bookmarkEnd w:id="23"/>
-      <w:r>
-        <w:rPr>
-          <w:rFonts w:ascii="Times New Roman" w:hAnsi="Times New Roman" w:cs="Times New Roman"/>
-        </w:rPr>
-        <w:t>COLORES PRINCIPALES</w:t>
-      </w:r>
-      <w:bookmarkEnd w:id="24"/>
     </w:p>
     <w:p>
       <w:pPr>
@@ -2391,8 +2389,8 @@
           </wp:inline>
         </w:drawing>
       </w:r>
-      <w:bookmarkStart w:id="25" w:name="CABECERA"/>
-      <w:bookmarkEnd w:id="25"/>
+      <w:bookmarkStart w:id="24" w:name="CABECERA"/>
+      <w:bookmarkEnd w:id="24"/>
       <w:r>
         <w:rPr>
           <w:rStyle w:val="Ttulo3Car"/>
@@ -2424,8 +2422,8 @@
           <w:sz w:val="19"/>
         </w:rPr>
       </w:pPr>
-      <w:bookmarkStart w:id="26" w:name="USO_DE_CABECERA"/>
-      <w:bookmarkEnd w:id="26"/>
+      <w:bookmarkStart w:id="25" w:name="USO_DE_CABECERA"/>
+      <w:bookmarkEnd w:id="25"/>
     </w:p>
     <w:p>
       <w:pPr>
@@ -2540,16 +2538,16 @@
           <w:rFonts w:ascii="Times New Roman" w:hAnsi="Times New Roman" w:cs="Times New Roman"/>
         </w:rPr>
       </w:pPr>
-      <w:bookmarkStart w:id="27" w:name="FOTOS_Y_LOGOS"/>
-      <w:bookmarkStart w:id="28" w:name="_Toc50803277"/>
+      <w:bookmarkStart w:id="26" w:name="FOTOS_Y_LOGOS"/>
+      <w:bookmarkStart w:id="27" w:name="_Toc50803277"/>
+      <w:bookmarkEnd w:id="26"/>
+      <w:r>
+        <w:rPr>
+          <w:rFonts w:ascii="Times New Roman" w:hAnsi="Times New Roman" w:cs="Times New Roman"/>
+        </w:rPr>
+        <w:t>ICONOS</w:t>
+      </w:r>
       <w:bookmarkEnd w:id="27"/>
-      <w:r>
-        <w:rPr>
-          <w:rFonts w:ascii="Times New Roman" w:hAnsi="Times New Roman" w:cs="Times New Roman"/>
-        </w:rPr>
-        <w:t>ICONOS</w:t>
-      </w:r>
-      <w:bookmarkEnd w:id="28"/>
     </w:p>
     <w:p>
       <w:pPr>
@@ -2836,7 +2834,7 @@
           <w:rFonts w:ascii="Times New Roman" w:hAnsi="Times New Roman" w:cs="Times New Roman"/>
         </w:rPr>
       </w:pPr>
-      <w:bookmarkStart w:id="29" w:name="_Toc50803278"/>
+      <w:bookmarkStart w:id="28" w:name="_Toc50803278"/>
       <w:r>
         <w:rPr>
           <w:rStyle w:val="Ttulo3Car"/>
@@ -2847,7 +2845,7 @@
         </w:rPr>
         <w:t>LOGO</w:t>
       </w:r>
-      <w:bookmarkEnd w:id="29"/>
+      <w:bookmarkEnd w:id="28"/>
     </w:p>
     <w:p>
       <w:pPr>
@@ -2956,7 +2954,7 @@
           <w:lang w:eastAsia="en-US"/>
         </w:rPr>
       </w:pPr>
-      <w:bookmarkStart w:id="30" w:name="_Toc50803279"/>
+      <w:bookmarkStart w:id="29" w:name="_Toc50803279"/>
     </w:p>
     <w:p>
       <w:pPr>
@@ -3060,7 +3058,7 @@
         </w:rPr>
         <w:t>ESTRUCTURA</w:t>
       </w:r>
-      <w:bookmarkEnd w:id="30"/>
+      <w:bookmarkEnd w:id="29"/>
     </w:p>
     <w:p>
       <w:pPr>
@@ -5254,8 +5252,8 @@
           <w:rFonts w:ascii="Times New Roman" w:hAnsi="Times New Roman" w:cs="Times New Roman"/>
         </w:rPr>
       </w:pPr>
-      <w:bookmarkStart w:id="31" w:name="_Toc50801421"/>
-      <w:bookmarkStart w:id="32" w:name="_Toc50803280"/>
+      <w:bookmarkStart w:id="30" w:name="_Toc50801421"/>
+      <w:bookmarkStart w:id="31" w:name="_Toc50803280"/>
       <w:r>
         <w:rPr>
           <w:rFonts w:ascii="Times New Roman" w:hAnsi="Times New Roman" w:cs="Times New Roman"/>
@@ -5263,8 +5261,8 @@
         <w:lastRenderedPageBreak/>
         <w:t>3.2.- Mapa del sitio.</w:t>
       </w:r>
+      <w:bookmarkEnd w:id="30"/>
       <w:bookmarkEnd w:id="31"/>
-      <w:bookmarkEnd w:id="32"/>
     </w:p>
     <w:p>
       <w:r>
@@ -5647,24 +5645,24 @@
           <w:rFonts w:ascii="Times New Roman" w:hAnsi="Times New Roman" w:cs="Times New Roman"/>
         </w:rPr>
       </w:pPr>
-      <w:bookmarkStart w:id="33" w:name="3.2.-_Tecnologías_empleadas."/>
-      <w:bookmarkStart w:id="34" w:name="_bookmark10"/>
-      <w:bookmarkStart w:id="35" w:name="_Toc50803281"/>
+      <w:bookmarkStart w:id="32" w:name="3.2.-_Tecnologías_empleadas."/>
+      <w:bookmarkStart w:id="33" w:name="_bookmark10"/>
+      <w:bookmarkStart w:id="34" w:name="_Toc50803281"/>
+      <w:bookmarkEnd w:id="32"/>
       <w:bookmarkEnd w:id="33"/>
+      <w:r>
+        <w:rPr>
+          <w:rFonts w:ascii="Times New Roman" w:hAnsi="Times New Roman" w:cs="Times New Roman"/>
+        </w:rPr>
+        <w:t>3.3</w:t>
+      </w:r>
+      <w:r>
+        <w:rPr>
+          <w:rFonts w:ascii="Times New Roman" w:hAnsi="Times New Roman" w:cs="Times New Roman"/>
+        </w:rPr>
+        <w:t>.- Tecnologías empleadas.</w:t>
+      </w:r>
       <w:bookmarkEnd w:id="34"/>
-      <w:r>
-        <w:rPr>
-          <w:rFonts w:ascii="Times New Roman" w:hAnsi="Times New Roman" w:cs="Times New Roman"/>
-        </w:rPr>
-        <w:t>3.3</w:t>
-      </w:r>
-      <w:r>
-        <w:rPr>
-          <w:rFonts w:ascii="Times New Roman" w:hAnsi="Times New Roman" w:cs="Times New Roman"/>
-        </w:rPr>
-        <w:t>.- Tecnologías empleadas.</w:t>
-      </w:r>
-      <w:bookmarkEnd w:id="35"/>
     </w:p>
     <w:p>
       <w:pPr>
@@ -5950,11 +5948,11 @@
           <w:rFonts w:ascii="Times New Roman" w:hAnsi="Times New Roman" w:cs="Times New Roman"/>
         </w:rPr>
       </w:pPr>
-      <w:bookmarkStart w:id="36" w:name="3.3.-_Esquema_entidad_Relación_de_Base_d"/>
-      <w:bookmarkStart w:id="37" w:name="_bookmark11"/>
-      <w:bookmarkStart w:id="38" w:name="_Toc50803282"/>
+      <w:bookmarkStart w:id="35" w:name="3.3.-_Esquema_entidad_Relación_de_Base_d"/>
+      <w:bookmarkStart w:id="36" w:name="_bookmark11"/>
+      <w:bookmarkStart w:id="37" w:name="_Toc50803282"/>
+      <w:bookmarkEnd w:id="35"/>
       <w:bookmarkEnd w:id="36"/>
-      <w:bookmarkEnd w:id="37"/>
       <w:r>
         <w:rPr>
           <w:rFonts w:ascii="Times New Roman" w:hAnsi="Times New Roman" w:cs="Times New Roman"/>
@@ -5974,7 +5972,7 @@
         </w:rPr>
         <w:t>.- Esquema entidad Relación de Base de Datos utilizada.</w:t>
       </w:r>
-      <w:bookmarkEnd w:id="38"/>
+      <w:bookmarkEnd w:id="37"/>
     </w:p>
     <w:p>
       <w:pPr>
@@ -5989,15 +5987,13 @@
       </w:pPr>
       <w:r>
         <w:rPr>
-          <w:rFonts w:ascii="Times New Roman" w:hAnsi="Times New Roman" w:cs="Times New Roman"/>
           <w:noProof/>
-          <w:lang w:eastAsia="es-ES"/>
         </w:rPr>
         <w:drawing>
-          <wp:inline distT="0" distB="0" distL="0" distR="0" wp14:anchorId="2B63DFF8" wp14:editId="3193F8FF">
-            <wp:extent cx="5556250" cy="5521044"/>
-            <wp:effectExtent l="0" t="0" r="0" b="0"/>
-            <wp:docPr id="36" name="Imagen 36"/>
+          <wp:inline distT="0" distB="0" distL="0" distR="0" wp14:anchorId="118AD851" wp14:editId="076BE28B">
+            <wp:extent cx="5612130" cy="5304155"/>
+            <wp:effectExtent l="0" t="0" r="7620" b="0"/>
+            <wp:docPr id="4" name="Imagen 4"/>
             <wp:cNvGraphicFramePr>
               <a:graphicFrameLocks xmlns:a="http://schemas.openxmlformats.org/drawingml/2006/main" noChangeAspect="1"/>
             </wp:cNvGraphicFramePr>
@@ -6017,7 +6013,7 @@
                   <pic:spPr>
                     <a:xfrm>
                       <a:off x="0" y="0"/>
-                      <a:ext cx="5556250" cy="5521044"/>
+                      <a:ext cx="5612130" cy="5304155"/>
                     </a:xfrm>
                     <a:prstGeom prst="rect">
                       <a:avLst/>
@@ -6038,10 +6034,10 @@
           <w:rFonts w:ascii="Times New Roman" w:hAnsi="Times New Roman" w:cs="Times New Roman"/>
         </w:rPr>
       </w:pPr>
-      <w:bookmarkStart w:id="39" w:name="4.-_INSTALACIÓN"/>
-      <w:bookmarkStart w:id="40" w:name="_bookmark12"/>
+      <w:bookmarkStart w:id="38" w:name="4.-_INSTALACIÓN"/>
+      <w:bookmarkStart w:id="39" w:name="_bookmark12"/>
+      <w:bookmarkEnd w:id="38"/>
       <w:bookmarkEnd w:id="39"/>
-      <w:bookmarkEnd w:id="40"/>
     </w:p>
     <w:p/>
     <w:p/>
@@ -6050,6 +6046,10 @@
     <w:p/>
     <w:p/>
     <w:p/>
+    <w:p>
+      <w:bookmarkStart w:id="40" w:name="_GoBack"/>
+      <w:bookmarkEnd w:id="40"/>
+    </w:p>
     <w:p/>
     <w:p/>
     <w:p>
@@ -7073,12 +7073,14 @@
         </w:rPr>
         <w:t xml:space="preserve"> </w:t>
       </w:r>
-      <w:r>
-        <w:rPr>
-          <w:rFonts w:ascii="Times New Roman" w:hAnsi="Times New Roman" w:cs="Times New Roman"/>
-        </w:rPr>
-        <w:t>12345678</w:t>
-      </w:r>
+      <w:proofErr w:type="spellStart"/>
+      <w:r>
+        <w:rPr>
+          <w:rFonts w:ascii="Times New Roman" w:hAnsi="Times New Roman" w:cs="Times New Roman"/>
+        </w:rPr>
+        <w:t>passwordadmin</w:t>
+      </w:r>
+      <w:proofErr w:type="spellEnd"/>
     </w:p>
     <w:p>
       <w:pPr>
@@ -8995,6 +8997,7 @@
   <w:rsids>
     <w:rsidRoot w:val="00DD1D48"/>
     <w:rsid w:val="0002002F"/>
+    <w:rsid w:val="00060A28"/>
     <w:rsid w:val="002515B8"/>
     <w:rsid w:val="00367387"/>
     <w:rsid w:val="003761D4"/>
@@ -9805,7 +9808,7 @@
 </file>
 
 <file path=customXml/itemProps2.xml><?xml version="1.0" encoding="utf-8"?>
-<ds:datastoreItem xmlns:ds="http://schemas.openxmlformats.org/officeDocument/2006/customXml" ds:itemID="{CAA73873-BF5D-4C82-B9E2-FCE0FA5A9A95}">
+<ds:datastoreItem xmlns:ds="http://schemas.openxmlformats.org/officeDocument/2006/customXml" ds:itemID="{6F6F0F52-FF4B-4CCF-A77E-C9DDDD63AFCB}">
   <ds:schemaRefs>
     <ds:schemaRef ds:uri="http://schemas.openxmlformats.org/officeDocument/2006/bibliography"/>
   </ds:schemaRefs>

</xml_diff>

<commit_message>
Modificaciones en login y tamaño fuente en documentación.
</commit_message>
<xml_diff>
--- a/documentacion/Memoria_Robotikarg.docx
+++ b/documentacion/Memoria_Robotikarg.docx
@@ -43,6 +43,7 @@
                 <w:dataBinding w:prefixMappings="xmlns:ns0='http://schemas.openxmlformats.org/package/2006/metadata/core-properties' xmlns:ns1='http://purl.org/dc/elements/1.1/'" w:xpath="/ns0:coreProperties[1]/ns1:title[1]" w:storeItemID="{6C3C8BC8-F283-45AE-878A-BAB7291924A1}"/>
                 <w:text/>
               </w:sdtPr>
+              <w:sdtEndPr/>
               <w:sdtContent>
                 <w:r>
                   <w:rPr>
@@ -86,6 +87,7 @@
                 <w:dataBinding w:prefixMappings="xmlns:ns0='http://schemas.openxmlformats.org/package/2006/metadata/core-properties' xmlns:ns1='http://purl.org/dc/elements/1.1/'" w:xpath="/ns0:coreProperties[1]/ns1:subject[1]" w:storeItemID="{6C3C8BC8-F283-45AE-878A-BAB7291924A1}"/>
                 <w:text/>
               </w:sdtPr>
+              <w:sdtEndPr/>
               <w:sdtContent>
                 <w:r>
                   <w:rPr>
@@ -258,6 +260,7 @@
       </w:pPr>
       <w:r>
         <w:rPr>
+          <w:rFonts w:ascii="Times New Roman" w:hAnsi="Times New Roman" w:cs="Times New Roman"/>
           <w:noProof/>
         </w:rPr>
         <w:pict>
@@ -270,7 +273,7 @@
                       <w:noProof/>
                     </w:rPr>
                     <w:drawing>
-                      <wp:inline distT="0" distB="0" distL="0" distR="0" wp14:anchorId="70F758E9" wp14:editId="5C1ADDE6">
+                      <wp:inline distT="0" distB="0" distL="0" distR="0" wp14:anchorId="41D35368" wp14:editId="63339E90">
                         <wp:extent cx="6425301" cy="3614467"/>
                         <wp:effectExtent l="0" t="0" r="0" b="0"/>
                         <wp:docPr id="23" name="0 Imagen"/>
@@ -336,6 +339,7 @@
             <w:docPartUnique/>
           </w:docPartObj>
         </w:sdtPr>
+        <w:sdtEndPr/>
         <w:sdtContent>
           <w:r>
             <w:rPr>
@@ -420,6 +424,7 @@
           <w:docPartUnique/>
         </w:docPartObj>
       </w:sdtPr>
+      <w:sdtEndPr/>
       <w:sdtContent>
         <w:p>
           <w:pPr>
@@ -435,8 +440,6 @@
             </w:rPr>
             <w:t>Contenido</w:t>
           </w:r>
-          <w:bookmarkStart w:id="0" w:name="_GoBack"/>
-          <w:bookmarkEnd w:id="0"/>
         </w:p>
         <w:p>
           <w:pPr>
@@ -445,6 +448,7 @@
               <w:tab w:val="right" w:leader="dot" w:pos="10460"/>
             </w:tabs>
             <w:rPr>
+              <w:rFonts w:ascii="Times New Roman" w:hAnsi="Times New Roman" w:cs="Times New Roman"/>
               <w:noProof/>
             </w:rPr>
           </w:pPr>
@@ -477,6 +481,7 @@
             </w:r>
             <w:r>
               <w:rPr>
+                <w:rFonts w:ascii="Times New Roman" w:hAnsi="Times New Roman" w:cs="Times New Roman"/>
                 <w:noProof/>
                 <w:webHidden/>
               </w:rPr>
@@ -484,6 +489,7 @@
             </w:r>
             <w:r>
               <w:rPr>
+                <w:rFonts w:ascii="Times New Roman" w:hAnsi="Times New Roman" w:cs="Times New Roman"/>
                 <w:noProof/>
                 <w:webHidden/>
               </w:rPr>
@@ -491,6 +497,7 @@
             </w:r>
             <w:r>
               <w:rPr>
+                <w:rFonts w:ascii="Times New Roman" w:hAnsi="Times New Roman" w:cs="Times New Roman"/>
                 <w:noProof/>
                 <w:webHidden/>
               </w:rPr>
@@ -498,12 +505,14 @@
             </w:r>
             <w:r>
               <w:rPr>
+                <w:rFonts w:ascii="Times New Roman" w:hAnsi="Times New Roman" w:cs="Times New Roman"/>
                 <w:noProof/>
                 <w:webHidden/>
               </w:rPr>
             </w:r>
             <w:r>
               <w:rPr>
+                <w:rFonts w:ascii="Times New Roman" w:hAnsi="Times New Roman" w:cs="Times New Roman"/>
                 <w:noProof/>
                 <w:webHidden/>
               </w:rPr>
@@ -511,6 +520,7 @@
             </w:r>
             <w:r>
               <w:rPr>
+                <w:rFonts w:ascii="Times New Roman" w:hAnsi="Times New Roman" w:cs="Times New Roman"/>
                 <w:noProof/>
                 <w:webHidden/>
               </w:rPr>
@@ -518,6 +528,7 @@
             </w:r>
             <w:r>
               <w:rPr>
+                <w:rFonts w:ascii="Times New Roman" w:hAnsi="Times New Roman" w:cs="Times New Roman"/>
                 <w:noProof/>
                 <w:webHidden/>
               </w:rPr>
@@ -532,6 +543,7 @@
               <w:tab w:val="right" w:leader="dot" w:pos="10460"/>
             </w:tabs>
             <w:rPr>
+              <w:rFonts w:ascii="Times New Roman" w:hAnsi="Times New Roman" w:cs="Times New Roman"/>
               <w:noProof/>
             </w:rPr>
           </w:pPr>
@@ -546,6 +558,7 @@
             </w:r>
             <w:r>
               <w:rPr>
+                <w:rFonts w:ascii="Times New Roman" w:hAnsi="Times New Roman" w:cs="Times New Roman"/>
                 <w:noProof/>
                 <w:webHidden/>
               </w:rPr>
@@ -553,6 +566,7 @@
             </w:r>
             <w:r>
               <w:rPr>
+                <w:rFonts w:ascii="Times New Roman" w:hAnsi="Times New Roman" w:cs="Times New Roman"/>
                 <w:noProof/>
                 <w:webHidden/>
               </w:rPr>
@@ -560,6 +574,7 @@
             </w:r>
             <w:r>
               <w:rPr>
+                <w:rFonts w:ascii="Times New Roman" w:hAnsi="Times New Roman" w:cs="Times New Roman"/>
                 <w:noProof/>
                 <w:webHidden/>
               </w:rPr>
@@ -567,12 +582,14 @@
             </w:r>
             <w:r>
               <w:rPr>
+                <w:rFonts w:ascii="Times New Roman" w:hAnsi="Times New Roman" w:cs="Times New Roman"/>
                 <w:noProof/>
                 <w:webHidden/>
               </w:rPr>
             </w:r>
             <w:r>
               <w:rPr>
+                <w:rFonts w:ascii="Times New Roman" w:hAnsi="Times New Roman" w:cs="Times New Roman"/>
                 <w:noProof/>
                 <w:webHidden/>
               </w:rPr>
@@ -580,6 +597,7 @@
             </w:r>
             <w:r>
               <w:rPr>
+                <w:rFonts w:ascii="Times New Roman" w:hAnsi="Times New Roman" w:cs="Times New Roman"/>
                 <w:noProof/>
                 <w:webHidden/>
               </w:rPr>
@@ -587,6 +605,7 @@
             </w:r>
             <w:r>
               <w:rPr>
+                <w:rFonts w:ascii="Times New Roman" w:hAnsi="Times New Roman" w:cs="Times New Roman"/>
                 <w:noProof/>
                 <w:webHidden/>
               </w:rPr>
@@ -601,6 +620,7 @@
               <w:tab w:val="right" w:leader="dot" w:pos="10460"/>
             </w:tabs>
             <w:rPr>
+              <w:rFonts w:ascii="Times New Roman" w:hAnsi="Times New Roman" w:cs="Times New Roman"/>
               <w:noProof/>
             </w:rPr>
           </w:pPr>
@@ -615,6 +635,7 @@
             </w:r>
             <w:r>
               <w:rPr>
+                <w:rFonts w:ascii="Times New Roman" w:hAnsi="Times New Roman" w:cs="Times New Roman"/>
                 <w:noProof/>
                 <w:webHidden/>
               </w:rPr>
@@ -622,6 +643,7 @@
             </w:r>
             <w:r>
               <w:rPr>
+                <w:rFonts w:ascii="Times New Roman" w:hAnsi="Times New Roman" w:cs="Times New Roman"/>
                 <w:noProof/>
                 <w:webHidden/>
               </w:rPr>
@@ -629,6 +651,7 @@
             </w:r>
             <w:r>
               <w:rPr>
+                <w:rFonts w:ascii="Times New Roman" w:hAnsi="Times New Roman" w:cs="Times New Roman"/>
                 <w:noProof/>
                 <w:webHidden/>
               </w:rPr>
@@ -636,12 +659,14 @@
             </w:r>
             <w:r>
               <w:rPr>
+                <w:rFonts w:ascii="Times New Roman" w:hAnsi="Times New Roman" w:cs="Times New Roman"/>
                 <w:noProof/>
                 <w:webHidden/>
               </w:rPr>
             </w:r>
             <w:r>
               <w:rPr>
+                <w:rFonts w:ascii="Times New Roman" w:hAnsi="Times New Roman" w:cs="Times New Roman"/>
                 <w:noProof/>
                 <w:webHidden/>
               </w:rPr>
@@ -649,6 +674,7 @@
             </w:r>
             <w:r>
               <w:rPr>
+                <w:rFonts w:ascii="Times New Roman" w:hAnsi="Times New Roman" w:cs="Times New Roman"/>
                 <w:noProof/>
                 <w:webHidden/>
               </w:rPr>
@@ -656,6 +682,7 @@
             </w:r>
             <w:r>
               <w:rPr>
+                <w:rFonts w:ascii="Times New Roman" w:hAnsi="Times New Roman" w:cs="Times New Roman"/>
                 <w:noProof/>
                 <w:webHidden/>
               </w:rPr>
@@ -670,6 +697,7 @@
               <w:tab w:val="right" w:leader="dot" w:pos="10460"/>
             </w:tabs>
             <w:rPr>
+              <w:rFonts w:ascii="Times New Roman" w:hAnsi="Times New Roman" w:cs="Times New Roman"/>
               <w:noProof/>
             </w:rPr>
           </w:pPr>
@@ -684,6 +712,7 @@
             </w:r>
             <w:r>
               <w:rPr>
+                <w:rFonts w:ascii="Times New Roman" w:hAnsi="Times New Roman" w:cs="Times New Roman"/>
                 <w:noProof/>
                 <w:webHidden/>
               </w:rPr>
@@ -691,6 +720,7 @@
             </w:r>
             <w:r>
               <w:rPr>
+                <w:rFonts w:ascii="Times New Roman" w:hAnsi="Times New Roman" w:cs="Times New Roman"/>
                 <w:noProof/>
                 <w:webHidden/>
               </w:rPr>
@@ -698,6 +728,7 @@
             </w:r>
             <w:r>
               <w:rPr>
+                <w:rFonts w:ascii="Times New Roman" w:hAnsi="Times New Roman" w:cs="Times New Roman"/>
                 <w:noProof/>
                 <w:webHidden/>
               </w:rPr>
@@ -705,12 +736,14 @@
             </w:r>
             <w:r>
               <w:rPr>
+                <w:rFonts w:ascii="Times New Roman" w:hAnsi="Times New Roman" w:cs="Times New Roman"/>
                 <w:noProof/>
                 <w:webHidden/>
               </w:rPr>
             </w:r>
             <w:r>
               <w:rPr>
+                <w:rFonts w:ascii="Times New Roman" w:hAnsi="Times New Roman" w:cs="Times New Roman"/>
                 <w:noProof/>
                 <w:webHidden/>
               </w:rPr>
@@ -718,6 +751,7 @@
             </w:r>
             <w:r>
               <w:rPr>
+                <w:rFonts w:ascii="Times New Roman" w:hAnsi="Times New Roman" w:cs="Times New Roman"/>
                 <w:noProof/>
                 <w:webHidden/>
               </w:rPr>
@@ -725,6 +759,7 @@
             </w:r>
             <w:r>
               <w:rPr>
+                <w:rFonts w:ascii="Times New Roman" w:hAnsi="Times New Roman" w:cs="Times New Roman"/>
                 <w:noProof/>
                 <w:webHidden/>
               </w:rPr>
@@ -739,6 +774,7 @@
               <w:tab w:val="right" w:leader="dot" w:pos="10460"/>
             </w:tabs>
             <w:rPr>
+              <w:rFonts w:ascii="Times New Roman" w:hAnsi="Times New Roman" w:cs="Times New Roman"/>
               <w:noProof/>
             </w:rPr>
           </w:pPr>
@@ -749,10 +785,27 @@
                 <w:rFonts w:ascii="Times New Roman" w:hAnsi="Times New Roman" w:cs="Times New Roman"/>
                 <w:noProof/>
               </w:rPr>
-              <w:t>3.- DISEÑO DEL PROYECTO</w:t>
-            </w:r>
-            <w:r>
-              <w:rPr>
+              <w:t>3.- DISEÑ</w:t>
+            </w:r>
+            <w:r>
+              <w:rPr>
+                <w:rStyle w:val="Hipervnculo"/>
+                <w:rFonts w:ascii="Times New Roman" w:hAnsi="Times New Roman" w:cs="Times New Roman"/>
+                <w:noProof/>
+              </w:rPr>
+              <w:t>O</w:t>
+            </w:r>
+            <w:r>
+              <w:rPr>
+                <w:rStyle w:val="Hipervnculo"/>
+                <w:rFonts w:ascii="Times New Roman" w:hAnsi="Times New Roman" w:cs="Times New Roman"/>
+                <w:noProof/>
+              </w:rPr>
+              <w:t xml:space="preserve"> DEL PROYECTO</w:t>
+            </w:r>
+            <w:r>
+              <w:rPr>
+                <w:rFonts w:ascii="Times New Roman" w:hAnsi="Times New Roman" w:cs="Times New Roman"/>
                 <w:noProof/>
                 <w:webHidden/>
               </w:rPr>
@@ -760,6 +813,7 @@
             </w:r>
             <w:r>
               <w:rPr>
+                <w:rFonts w:ascii="Times New Roman" w:hAnsi="Times New Roman" w:cs="Times New Roman"/>
                 <w:noProof/>
                 <w:webHidden/>
               </w:rPr>
@@ -767,6 +821,7 @@
             </w:r>
             <w:r>
               <w:rPr>
+                <w:rFonts w:ascii="Times New Roman" w:hAnsi="Times New Roman" w:cs="Times New Roman"/>
                 <w:noProof/>
                 <w:webHidden/>
               </w:rPr>
@@ -774,12 +829,14 @@
             </w:r>
             <w:r>
               <w:rPr>
+                <w:rFonts w:ascii="Times New Roman" w:hAnsi="Times New Roman" w:cs="Times New Roman"/>
                 <w:noProof/>
                 <w:webHidden/>
               </w:rPr>
             </w:r>
             <w:r>
               <w:rPr>
+                <w:rFonts w:ascii="Times New Roman" w:hAnsi="Times New Roman" w:cs="Times New Roman"/>
                 <w:noProof/>
                 <w:webHidden/>
               </w:rPr>
@@ -787,6 +844,7 @@
             </w:r>
             <w:r>
               <w:rPr>
+                <w:rFonts w:ascii="Times New Roman" w:hAnsi="Times New Roman" w:cs="Times New Roman"/>
                 <w:noProof/>
                 <w:webHidden/>
               </w:rPr>
@@ -794,6 +852,7 @@
             </w:r>
             <w:r>
               <w:rPr>
+                <w:rFonts w:ascii="Times New Roman" w:hAnsi="Times New Roman" w:cs="Times New Roman"/>
                 <w:noProof/>
                 <w:webHidden/>
               </w:rPr>
@@ -808,6 +867,7 @@
               <w:tab w:val="right" w:leader="dot" w:pos="10460"/>
             </w:tabs>
             <w:rPr>
+              <w:rFonts w:ascii="Times New Roman" w:hAnsi="Times New Roman" w:cs="Times New Roman"/>
               <w:noProof/>
             </w:rPr>
           </w:pPr>
@@ -822,6 +882,7 @@
             </w:r>
             <w:r>
               <w:rPr>
+                <w:rFonts w:ascii="Times New Roman" w:hAnsi="Times New Roman" w:cs="Times New Roman"/>
                 <w:noProof/>
                 <w:webHidden/>
               </w:rPr>
@@ -829,6 +890,7 @@
             </w:r>
             <w:r>
               <w:rPr>
+                <w:rFonts w:ascii="Times New Roman" w:hAnsi="Times New Roman" w:cs="Times New Roman"/>
                 <w:noProof/>
                 <w:webHidden/>
               </w:rPr>
@@ -836,6 +898,7 @@
             </w:r>
             <w:r>
               <w:rPr>
+                <w:rFonts w:ascii="Times New Roman" w:hAnsi="Times New Roman" w:cs="Times New Roman"/>
                 <w:noProof/>
                 <w:webHidden/>
               </w:rPr>
@@ -843,12 +906,14 @@
             </w:r>
             <w:r>
               <w:rPr>
+                <w:rFonts w:ascii="Times New Roman" w:hAnsi="Times New Roman" w:cs="Times New Roman"/>
                 <w:noProof/>
                 <w:webHidden/>
               </w:rPr>
             </w:r>
             <w:r>
               <w:rPr>
+                <w:rFonts w:ascii="Times New Roman" w:hAnsi="Times New Roman" w:cs="Times New Roman"/>
                 <w:noProof/>
                 <w:webHidden/>
               </w:rPr>
@@ -856,6 +921,7 @@
             </w:r>
             <w:r>
               <w:rPr>
+                <w:rFonts w:ascii="Times New Roman" w:hAnsi="Times New Roman" w:cs="Times New Roman"/>
                 <w:noProof/>
                 <w:webHidden/>
               </w:rPr>
@@ -863,6 +929,7 @@
             </w:r>
             <w:r>
               <w:rPr>
+                <w:rFonts w:ascii="Times New Roman" w:hAnsi="Times New Roman" w:cs="Times New Roman"/>
                 <w:noProof/>
                 <w:webHidden/>
               </w:rPr>
@@ -877,6 +944,7 @@
               <w:tab w:val="right" w:leader="dot" w:pos="10460"/>
             </w:tabs>
             <w:rPr>
+              <w:rFonts w:ascii="Times New Roman" w:hAnsi="Times New Roman" w:cs="Times New Roman"/>
               <w:noProof/>
             </w:rPr>
           </w:pPr>
@@ -891,6 +959,7 @@
             </w:r>
             <w:r>
               <w:rPr>
+                <w:rFonts w:ascii="Times New Roman" w:hAnsi="Times New Roman" w:cs="Times New Roman"/>
                 <w:noProof/>
                 <w:webHidden/>
               </w:rPr>
@@ -898,6 +967,7 @@
             </w:r>
             <w:r>
               <w:rPr>
+                <w:rFonts w:ascii="Times New Roman" w:hAnsi="Times New Roman" w:cs="Times New Roman"/>
                 <w:noProof/>
                 <w:webHidden/>
               </w:rPr>
@@ -905,6 +975,7 @@
             </w:r>
             <w:r>
               <w:rPr>
+                <w:rFonts w:ascii="Times New Roman" w:hAnsi="Times New Roman" w:cs="Times New Roman"/>
                 <w:noProof/>
                 <w:webHidden/>
               </w:rPr>
@@ -912,12 +983,14 @@
             </w:r>
             <w:r>
               <w:rPr>
+                <w:rFonts w:ascii="Times New Roman" w:hAnsi="Times New Roman" w:cs="Times New Roman"/>
                 <w:noProof/>
                 <w:webHidden/>
               </w:rPr>
             </w:r>
             <w:r>
               <w:rPr>
+                <w:rFonts w:ascii="Times New Roman" w:hAnsi="Times New Roman" w:cs="Times New Roman"/>
                 <w:noProof/>
                 <w:webHidden/>
               </w:rPr>
@@ -925,6 +998,7 @@
             </w:r>
             <w:r>
               <w:rPr>
+                <w:rFonts w:ascii="Times New Roman" w:hAnsi="Times New Roman" w:cs="Times New Roman"/>
                 <w:noProof/>
                 <w:webHidden/>
               </w:rPr>
@@ -932,6 +1006,7 @@
             </w:r>
             <w:r>
               <w:rPr>
+                <w:rFonts w:ascii="Times New Roman" w:hAnsi="Times New Roman" w:cs="Times New Roman"/>
                 <w:noProof/>
                 <w:webHidden/>
               </w:rPr>
@@ -946,6 +1021,7 @@
               <w:tab w:val="right" w:leader="dot" w:pos="10460"/>
             </w:tabs>
             <w:rPr>
+              <w:rFonts w:ascii="Times New Roman" w:hAnsi="Times New Roman" w:cs="Times New Roman"/>
               <w:noProof/>
             </w:rPr>
           </w:pPr>
@@ -960,6 +1036,7 @@
             </w:r>
             <w:r>
               <w:rPr>
+                <w:rFonts w:ascii="Times New Roman" w:hAnsi="Times New Roman" w:cs="Times New Roman"/>
                 <w:noProof/>
                 <w:webHidden/>
               </w:rPr>
@@ -967,6 +1044,7 @@
             </w:r>
             <w:r>
               <w:rPr>
+                <w:rFonts w:ascii="Times New Roman" w:hAnsi="Times New Roman" w:cs="Times New Roman"/>
                 <w:noProof/>
                 <w:webHidden/>
               </w:rPr>
@@ -974,6 +1052,7 @@
             </w:r>
             <w:r>
               <w:rPr>
+                <w:rFonts w:ascii="Times New Roman" w:hAnsi="Times New Roman" w:cs="Times New Roman"/>
                 <w:noProof/>
                 <w:webHidden/>
               </w:rPr>
@@ -981,12 +1060,14 @@
             </w:r>
             <w:r>
               <w:rPr>
+                <w:rFonts w:ascii="Times New Roman" w:hAnsi="Times New Roman" w:cs="Times New Roman"/>
                 <w:noProof/>
                 <w:webHidden/>
               </w:rPr>
             </w:r>
             <w:r>
               <w:rPr>
+                <w:rFonts w:ascii="Times New Roman" w:hAnsi="Times New Roman" w:cs="Times New Roman"/>
                 <w:noProof/>
                 <w:webHidden/>
               </w:rPr>
@@ -994,6 +1075,7 @@
             </w:r>
             <w:r>
               <w:rPr>
+                <w:rFonts w:ascii="Times New Roman" w:hAnsi="Times New Roman" w:cs="Times New Roman"/>
                 <w:noProof/>
                 <w:webHidden/>
               </w:rPr>
@@ -1001,6 +1083,7 @@
             </w:r>
             <w:r>
               <w:rPr>
+                <w:rFonts w:ascii="Times New Roman" w:hAnsi="Times New Roman" w:cs="Times New Roman"/>
                 <w:noProof/>
                 <w:webHidden/>
               </w:rPr>
@@ -1015,6 +1098,7 @@
               <w:tab w:val="right" w:leader="dot" w:pos="10460"/>
             </w:tabs>
             <w:rPr>
+              <w:rFonts w:ascii="Times New Roman" w:hAnsi="Times New Roman" w:cs="Times New Roman"/>
               <w:noProof/>
             </w:rPr>
           </w:pPr>
@@ -1029,6 +1113,7 @@
             </w:r>
             <w:r>
               <w:rPr>
+                <w:rFonts w:ascii="Times New Roman" w:hAnsi="Times New Roman" w:cs="Times New Roman"/>
                 <w:noProof/>
                 <w:webHidden/>
               </w:rPr>
@@ -1036,6 +1121,7 @@
             </w:r>
             <w:r>
               <w:rPr>
+                <w:rFonts w:ascii="Times New Roman" w:hAnsi="Times New Roman" w:cs="Times New Roman"/>
                 <w:noProof/>
                 <w:webHidden/>
               </w:rPr>
@@ -1043,6 +1129,7 @@
             </w:r>
             <w:r>
               <w:rPr>
+                <w:rFonts w:ascii="Times New Roman" w:hAnsi="Times New Roman" w:cs="Times New Roman"/>
                 <w:noProof/>
                 <w:webHidden/>
               </w:rPr>
@@ -1050,12 +1137,14 @@
             </w:r>
             <w:r>
               <w:rPr>
+                <w:rFonts w:ascii="Times New Roman" w:hAnsi="Times New Roman" w:cs="Times New Roman"/>
                 <w:noProof/>
                 <w:webHidden/>
               </w:rPr>
             </w:r>
             <w:r>
               <w:rPr>
+                <w:rFonts w:ascii="Times New Roman" w:hAnsi="Times New Roman" w:cs="Times New Roman"/>
                 <w:noProof/>
                 <w:webHidden/>
               </w:rPr>
@@ -1063,6 +1152,7 @@
             </w:r>
             <w:r>
               <w:rPr>
+                <w:rFonts w:ascii="Times New Roman" w:hAnsi="Times New Roman" w:cs="Times New Roman"/>
                 <w:noProof/>
                 <w:webHidden/>
               </w:rPr>
@@ -1070,6 +1160,7 @@
             </w:r>
             <w:r>
               <w:rPr>
+                <w:rFonts w:ascii="Times New Roman" w:hAnsi="Times New Roman" w:cs="Times New Roman"/>
                 <w:noProof/>
                 <w:webHidden/>
               </w:rPr>
@@ -1084,6 +1175,7 @@
               <w:tab w:val="right" w:leader="dot" w:pos="10460"/>
             </w:tabs>
             <w:rPr>
+              <w:rFonts w:ascii="Times New Roman" w:hAnsi="Times New Roman" w:cs="Times New Roman"/>
               <w:noProof/>
             </w:rPr>
           </w:pPr>
@@ -1099,6 +1191,7 @@
             </w:r>
             <w:r>
               <w:rPr>
+                <w:rFonts w:ascii="Times New Roman" w:hAnsi="Times New Roman" w:cs="Times New Roman"/>
                 <w:noProof/>
                 <w:webHidden/>
               </w:rPr>
@@ -1106,6 +1199,7 @@
             </w:r>
             <w:r>
               <w:rPr>
+                <w:rFonts w:ascii="Times New Roman" w:hAnsi="Times New Roman" w:cs="Times New Roman"/>
                 <w:noProof/>
                 <w:webHidden/>
               </w:rPr>
@@ -1113,6 +1207,7 @@
             </w:r>
             <w:r>
               <w:rPr>
+                <w:rFonts w:ascii="Times New Roman" w:hAnsi="Times New Roman" w:cs="Times New Roman"/>
                 <w:noProof/>
                 <w:webHidden/>
               </w:rPr>
@@ -1120,12 +1215,14 @@
             </w:r>
             <w:r>
               <w:rPr>
+                <w:rFonts w:ascii="Times New Roman" w:hAnsi="Times New Roman" w:cs="Times New Roman"/>
                 <w:noProof/>
                 <w:webHidden/>
               </w:rPr>
             </w:r>
             <w:r>
               <w:rPr>
+                <w:rFonts w:ascii="Times New Roman" w:hAnsi="Times New Roman" w:cs="Times New Roman"/>
                 <w:noProof/>
                 <w:webHidden/>
               </w:rPr>
@@ -1133,6 +1230,7 @@
             </w:r>
             <w:r>
               <w:rPr>
+                <w:rFonts w:ascii="Times New Roman" w:hAnsi="Times New Roman" w:cs="Times New Roman"/>
                 <w:noProof/>
                 <w:webHidden/>
               </w:rPr>
@@ -1140,6 +1238,7 @@
             </w:r>
             <w:r>
               <w:rPr>
+                <w:rFonts w:ascii="Times New Roman" w:hAnsi="Times New Roman" w:cs="Times New Roman"/>
                 <w:noProof/>
                 <w:webHidden/>
               </w:rPr>
@@ -1154,6 +1253,7 @@
               <w:tab w:val="right" w:leader="dot" w:pos="10460"/>
             </w:tabs>
             <w:rPr>
+              <w:rFonts w:ascii="Times New Roman" w:hAnsi="Times New Roman" w:cs="Times New Roman"/>
               <w:noProof/>
             </w:rPr>
           </w:pPr>
@@ -1170,6 +1270,7 @@
             </w:r>
             <w:r>
               <w:rPr>
+                <w:rFonts w:ascii="Times New Roman" w:hAnsi="Times New Roman" w:cs="Times New Roman"/>
                 <w:noProof/>
                 <w:webHidden/>
               </w:rPr>
@@ -1177,6 +1278,7 @@
             </w:r>
             <w:r>
               <w:rPr>
+                <w:rFonts w:ascii="Times New Roman" w:hAnsi="Times New Roman" w:cs="Times New Roman"/>
                 <w:noProof/>
                 <w:webHidden/>
               </w:rPr>
@@ -1184,6 +1286,7 @@
             </w:r>
             <w:r>
               <w:rPr>
+                <w:rFonts w:ascii="Times New Roman" w:hAnsi="Times New Roman" w:cs="Times New Roman"/>
                 <w:noProof/>
                 <w:webHidden/>
               </w:rPr>
@@ -1191,12 +1294,14 @@
             </w:r>
             <w:r>
               <w:rPr>
+                <w:rFonts w:ascii="Times New Roman" w:hAnsi="Times New Roman" w:cs="Times New Roman"/>
                 <w:noProof/>
                 <w:webHidden/>
               </w:rPr>
             </w:r>
             <w:r>
               <w:rPr>
+                <w:rFonts w:ascii="Times New Roman" w:hAnsi="Times New Roman" w:cs="Times New Roman"/>
                 <w:noProof/>
                 <w:webHidden/>
               </w:rPr>
@@ -1204,6 +1309,7 @@
             </w:r>
             <w:r>
               <w:rPr>
+                <w:rFonts w:ascii="Times New Roman" w:hAnsi="Times New Roman" w:cs="Times New Roman"/>
                 <w:noProof/>
                 <w:webHidden/>
               </w:rPr>
@@ -1211,6 +1317,7 @@
             </w:r>
             <w:r>
               <w:rPr>
+                <w:rFonts w:ascii="Times New Roman" w:hAnsi="Times New Roman" w:cs="Times New Roman"/>
                 <w:noProof/>
                 <w:webHidden/>
               </w:rPr>
@@ -1225,6 +1332,7 @@
               <w:tab w:val="right" w:leader="dot" w:pos="10460"/>
             </w:tabs>
             <w:rPr>
+              <w:rFonts w:ascii="Times New Roman" w:hAnsi="Times New Roman" w:cs="Times New Roman"/>
               <w:noProof/>
             </w:rPr>
           </w:pPr>
@@ -1239,6 +1347,7 @@
             </w:r>
             <w:r>
               <w:rPr>
+                <w:rFonts w:ascii="Times New Roman" w:hAnsi="Times New Roman" w:cs="Times New Roman"/>
                 <w:noProof/>
                 <w:webHidden/>
               </w:rPr>
@@ -1246,6 +1355,7 @@
             </w:r>
             <w:r>
               <w:rPr>
+                <w:rFonts w:ascii="Times New Roman" w:hAnsi="Times New Roman" w:cs="Times New Roman"/>
                 <w:noProof/>
                 <w:webHidden/>
               </w:rPr>
@@ -1253,6 +1363,7 @@
             </w:r>
             <w:r>
               <w:rPr>
+                <w:rFonts w:ascii="Times New Roman" w:hAnsi="Times New Roman" w:cs="Times New Roman"/>
                 <w:noProof/>
                 <w:webHidden/>
               </w:rPr>
@@ -1260,12 +1371,14 @@
             </w:r>
             <w:r>
               <w:rPr>
+                <w:rFonts w:ascii="Times New Roman" w:hAnsi="Times New Roman" w:cs="Times New Roman"/>
                 <w:noProof/>
                 <w:webHidden/>
               </w:rPr>
             </w:r>
             <w:r>
               <w:rPr>
+                <w:rFonts w:ascii="Times New Roman" w:hAnsi="Times New Roman" w:cs="Times New Roman"/>
                 <w:noProof/>
                 <w:webHidden/>
               </w:rPr>
@@ -1273,6 +1386,7 @@
             </w:r>
             <w:r>
               <w:rPr>
+                <w:rFonts w:ascii="Times New Roman" w:hAnsi="Times New Roman" w:cs="Times New Roman"/>
                 <w:noProof/>
                 <w:webHidden/>
               </w:rPr>
@@ -1280,6 +1394,7 @@
             </w:r>
             <w:r>
               <w:rPr>
+                <w:rFonts w:ascii="Times New Roman" w:hAnsi="Times New Roman" w:cs="Times New Roman"/>
                 <w:noProof/>
                 <w:webHidden/>
               </w:rPr>
@@ -1294,6 +1409,7 @@
               <w:tab w:val="right" w:leader="dot" w:pos="10460"/>
             </w:tabs>
             <w:rPr>
+              <w:rFonts w:ascii="Times New Roman" w:hAnsi="Times New Roman" w:cs="Times New Roman"/>
               <w:noProof/>
             </w:rPr>
           </w:pPr>
@@ -1308,6 +1424,7 @@
             </w:r>
             <w:r>
               <w:rPr>
+                <w:rFonts w:ascii="Times New Roman" w:hAnsi="Times New Roman" w:cs="Times New Roman"/>
                 <w:noProof/>
                 <w:webHidden/>
               </w:rPr>
@@ -1315,6 +1432,7 @@
             </w:r>
             <w:r>
               <w:rPr>
+                <w:rFonts w:ascii="Times New Roman" w:hAnsi="Times New Roman" w:cs="Times New Roman"/>
                 <w:noProof/>
                 <w:webHidden/>
               </w:rPr>
@@ -1322,6 +1440,7 @@
             </w:r>
             <w:r>
               <w:rPr>
+                <w:rFonts w:ascii="Times New Roman" w:hAnsi="Times New Roman" w:cs="Times New Roman"/>
                 <w:noProof/>
                 <w:webHidden/>
               </w:rPr>
@@ -1329,12 +1448,14 @@
             </w:r>
             <w:r>
               <w:rPr>
+                <w:rFonts w:ascii="Times New Roman" w:hAnsi="Times New Roman" w:cs="Times New Roman"/>
                 <w:noProof/>
                 <w:webHidden/>
               </w:rPr>
             </w:r>
             <w:r>
               <w:rPr>
+                <w:rFonts w:ascii="Times New Roman" w:hAnsi="Times New Roman" w:cs="Times New Roman"/>
                 <w:noProof/>
                 <w:webHidden/>
               </w:rPr>
@@ -1342,6 +1463,7 @@
             </w:r>
             <w:r>
               <w:rPr>
+                <w:rFonts w:ascii="Times New Roman" w:hAnsi="Times New Roman" w:cs="Times New Roman"/>
                 <w:noProof/>
                 <w:webHidden/>
               </w:rPr>
@@ -1349,6 +1471,7 @@
             </w:r>
             <w:r>
               <w:rPr>
+                <w:rFonts w:ascii="Times New Roman" w:hAnsi="Times New Roman" w:cs="Times New Roman"/>
                 <w:noProof/>
                 <w:webHidden/>
               </w:rPr>
@@ -1363,6 +1486,7 @@
               <w:tab w:val="right" w:leader="dot" w:pos="10460"/>
             </w:tabs>
             <w:rPr>
+              <w:rFonts w:ascii="Times New Roman" w:hAnsi="Times New Roman" w:cs="Times New Roman"/>
               <w:noProof/>
             </w:rPr>
           </w:pPr>
@@ -1377,6 +1501,7 @@
             </w:r>
             <w:r>
               <w:rPr>
+                <w:rFonts w:ascii="Times New Roman" w:hAnsi="Times New Roman" w:cs="Times New Roman"/>
                 <w:noProof/>
                 <w:webHidden/>
               </w:rPr>
@@ -1384,6 +1509,7 @@
             </w:r>
             <w:r>
               <w:rPr>
+                <w:rFonts w:ascii="Times New Roman" w:hAnsi="Times New Roman" w:cs="Times New Roman"/>
                 <w:noProof/>
                 <w:webHidden/>
               </w:rPr>
@@ -1391,6 +1517,7 @@
             </w:r>
             <w:r>
               <w:rPr>
+                <w:rFonts w:ascii="Times New Roman" w:hAnsi="Times New Roman" w:cs="Times New Roman"/>
                 <w:noProof/>
                 <w:webHidden/>
               </w:rPr>
@@ -1398,12 +1525,14 @@
             </w:r>
             <w:r>
               <w:rPr>
+                <w:rFonts w:ascii="Times New Roman" w:hAnsi="Times New Roman" w:cs="Times New Roman"/>
                 <w:noProof/>
                 <w:webHidden/>
               </w:rPr>
             </w:r>
             <w:r>
               <w:rPr>
+                <w:rFonts w:ascii="Times New Roman" w:hAnsi="Times New Roman" w:cs="Times New Roman"/>
                 <w:noProof/>
                 <w:webHidden/>
               </w:rPr>
@@ -1411,6 +1540,7 @@
             </w:r>
             <w:r>
               <w:rPr>
+                <w:rFonts w:ascii="Times New Roman" w:hAnsi="Times New Roman" w:cs="Times New Roman"/>
                 <w:noProof/>
                 <w:webHidden/>
               </w:rPr>
@@ -1418,6 +1548,7 @@
             </w:r>
             <w:r>
               <w:rPr>
+                <w:rFonts w:ascii="Times New Roman" w:hAnsi="Times New Roman" w:cs="Times New Roman"/>
                 <w:noProof/>
                 <w:webHidden/>
               </w:rPr>
@@ -1432,6 +1563,7 @@
               <w:tab w:val="right" w:leader="dot" w:pos="10460"/>
             </w:tabs>
             <w:rPr>
+              <w:rFonts w:ascii="Times New Roman" w:hAnsi="Times New Roman" w:cs="Times New Roman"/>
               <w:noProof/>
             </w:rPr>
           </w:pPr>
@@ -1442,10 +1574,27 @@
                 <w:rFonts w:ascii="Times New Roman" w:hAnsi="Times New Roman" w:cs="Times New Roman"/>
                 <w:noProof/>
               </w:rPr>
-              <w:t>4.- INSTALACIONES.</w:t>
-            </w:r>
-            <w:r>
-              <w:rPr>
+              <w:t>4.- INSTA</w:t>
+            </w:r>
+            <w:r>
+              <w:rPr>
+                <w:rStyle w:val="Hipervnculo"/>
+                <w:rFonts w:ascii="Times New Roman" w:hAnsi="Times New Roman" w:cs="Times New Roman"/>
+                <w:noProof/>
+              </w:rPr>
+              <w:t>L</w:t>
+            </w:r>
+            <w:r>
+              <w:rPr>
+                <w:rStyle w:val="Hipervnculo"/>
+                <w:rFonts w:ascii="Times New Roman" w:hAnsi="Times New Roman" w:cs="Times New Roman"/>
+                <w:noProof/>
+              </w:rPr>
+              <w:t>ACIONES.</w:t>
+            </w:r>
+            <w:r>
+              <w:rPr>
+                <w:rFonts w:ascii="Times New Roman" w:hAnsi="Times New Roman" w:cs="Times New Roman"/>
                 <w:noProof/>
                 <w:webHidden/>
               </w:rPr>
@@ -1453,6 +1602,7 @@
             </w:r>
             <w:r>
               <w:rPr>
+                <w:rFonts w:ascii="Times New Roman" w:hAnsi="Times New Roman" w:cs="Times New Roman"/>
                 <w:noProof/>
                 <w:webHidden/>
               </w:rPr>
@@ -1460,6 +1610,7 @@
             </w:r>
             <w:r>
               <w:rPr>
+                <w:rFonts w:ascii="Times New Roman" w:hAnsi="Times New Roman" w:cs="Times New Roman"/>
                 <w:noProof/>
                 <w:webHidden/>
               </w:rPr>
@@ -1467,12 +1618,14 @@
             </w:r>
             <w:r>
               <w:rPr>
+                <w:rFonts w:ascii="Times New Roman" w:hAnsi="Times New Roman" w:cs="Times New Roman"/>
                 <w:noProof/>
                 <w:webHidden/>
               </w:rPr>
             </w:r>
             <w:r>
               <w:rPr>
+                <w:rFonts w:ascii="Times New Roman" w:hAnsi="Times New Roman" w:cs="Times New Roman"/>
                 <w:noProof/>
                 <w:webHidden/>
               </w:rPr>
@@ -1480,6 +1633,7 @@
             </w:r>
             <w:r>
               <w:rPr>
+                <w:rFonts w:ascii="Times New Roman" w:hAnsi="Times New Roman" w:cs="Times New Roman"/>
                 <w:noProof/>
                 <w:webHidden/>
               </w:rPr>
@@ -1487,6 +1641,7 @@
             </w:r>
             <w:r>
               <w:rPr>
+                <w:rFonts w:ascii="Times New Roman" w:hAnsi="Times New Roman" w:cs="Times New Roman"/>
                 <w:noProof/>
                 <w:webHidden/>
               </w:rPr>
@@ -1501,6 +1656,7 @@
               <w:tab w:val="right" w:leader="dot" w:pos="10460"/>
             </w:tabs>
             <w:rPr>
+              <w:rFonts w:ascii="Times New Roman" w:hAnsi="Times New Roman" w:cs="Times New Roman"/>
               <w:noProof/>
             </w:rPr>
           </w:pPr>
@@ -1511,10 +1667,27 @@
                 <w:rFonts w:ascii="Times New Roman" w:hAnsi="Times New Roman" w:cs="Times New Roman"/>
                 <w:noProof/>
               </w:rPr>
-              <w:t>5.- EJECUCIÓN DEL PROYECTO.</w:t>
-            </w:r>
-            <w:r>
-              <w:rPr>
+              <w:t>5.- EJECUCIÓ</w:t>
+            </w:r>
+            <w:r>
+              <w:rPr>
+                <w:rStyle w:val="Hipervnculo"/>
+                <w:rFonts w:ascii="Times New Roman" w:hAnsi="Times New Roman" w:cs="Times New Roman"/>
+                <w:noProof/>
+              </w:rPr>
+              <w:t>N</w:t>
+            </w:r>
+            <w:r>
+              <w:rPr>
+                <w:rStyle w:val="Hipervnculo"/>
+                <w:rFonts w:ascii="Times New Roman" w:hAnsi="Times New Roman" w:cs="Times New Roman"/>
+                <w:noProof/>
+              </w:rPr>
+              <w:t xml:space="preserve"> DEL PROYECTO.</w:t>
+            </w:r>
+            <w:r>
+              <w:rPr>
+                <w:rFonts w:ascii="Times New Roman" w:hAnsi="Times New Roman" w:cs="Times New Roman"/>
                 <w:noProof/>
                 <w:webHidden/>
               </w:rPr>
@@ -1522,6 +1695,7 @@
             </w:r>
             <w:r>
               <w:rPr>
+                <w:rFonts w:ascii="Times New Roman" w:hAnsi="Times New Roman" w:cs="Times New Roman"/>
                 <w:noProof/>
                 <w:webHidden/>
               </w:rPr>
@@ -1529,6 +1703,7 @@
             </w:r>
             <w:r>
               <w:rPr>
+                <w:rFonts w:ascii="Times New Roman" w:hAnsi="Times New Roman" w:cs="Times New Roman"/>
                 <w:noProof/>
                 <w:webHidden/>
               </w:rPr>
@@ -1536,12 +1711,14 @@
             </w:r>
             <w:r>
               <w:rPr>
+                <w:rFonts w:ascii="Times New Roman" w:hAnsi="Times New Roman" w:cs="Times New Roman"/>
                 <w:noProof/>
                 <w:webHidden/>
               </w:rPr>
             </w:r>
             <w:r>
               <w:rPr>
+                <w:rFonts w:ascii="Times New Roman" w:hAnsi="Times New Roman" w:cs="Times New Roman"/>
                 <w:noProof/>
                 <w:webHidden/>
               </w:rPr>
@@ -1549,6 +1726,7 @@
             </w:r>
             <w:r>
               <w:rPr>
+                <w:rFonts w:ascii="Times New Roman" w:hAnsi="Times New Roman" w:cs="Times New Roman"/>
                 <w:noProof/>
                 <w:webHidden/>
               </w:rPr>
@@ -1556,6 +1734,7 @@
             </w:r>
             <w:r>
               <w:rPr>
+                <w:rFonts w:ascii="Times New Roman" w:hAnsi="Times New Roman" w:cs="Times New Roman"/>
                 <w:noProof/>
                 <w:webHidden/>
               </w:rPr>
@@ -1570,6 +1749,7 @@
               <w:tab w:val="right" w:leader="dot" w:pos="10460"/>
             </w:tabs>
             <w:rPr>
+              <w:rFonts w:ascii="Times New Roman" w:hAnsi="Times New Roman" w:cs="Times New Roman"/>
               <w:noProof/>
             </w:rPr>
           </w:pPr>
@@ -1584,6 +1764,7 @@
             </w:r>
             <w:r>
               <w:rPr>
+                <w:rFonts w:ascii="Times New Roman" w:hAnsi="Times New Roman" w:cs="Times New Roman"/>
                 <w:noProof/>
                 <w:webHidden/>
               </w:rPr>
@@ -1591,6 +1772,7 @@
             </w:r>
             <w:r>
               <w:rPr>
+                <w:rFonts w:ascii="Times New Roman" w:hAnsi="Times New Roman" w:cs="Times New Roman"/>
                 <w:noProof/>
                 <w:webHidden/>
               </w:rPr>
@@ -1598,6 +1780,7 @@
             </w:r>
             <w:r>
               <w:rPr>
+                <w:rFonts w:ascii="Times New Roman" w:hAnsi="Times New Roman" w:cs="Times New Roman"/>
                 <w:noProof/>
                 <w:webHidden/>
               </w:rPr>
@@ -1605,12 +1788,14 @@
             </w:r>
             <w:r>
               <w:rPr>
+                <w:rFonts w:ascii="Times New Roman" w:hAnsi="Times New Roman" w:cs="Times New Roman"/>
                 <w:noProof/>
                 <w:webHidden/>
               </w:rPr>
             </w:r>
             <w:r>
               <w:rPr>
+                <w:rFonts w:ascii="Times New Roman" w:hAnsi="Times New Roman" w:cs="Times New Roman"/>
                 <w:noProof/>
                 <w:webHidden/>
               </w:rPr>
@@ -1618,6 +1803,7 @@
             </w:r>
             <w:r>
               <w:rPr>
+                <w:rFonts w:ascii="Times New Roman" w:hAnsi="Times New Roman" w:cs="Times New Roman"/>
                 <w:noProof/>
                 <w:webHidden/>
               </w:rPr>
@@ -1625,6 +1811,7 @@
             </w:r>
             <w:r>
               <w:rPr>
+                <w:rFonts w:ascii="Times New Roman" w:hAnsi="Times New Roman" w:cs="Times New Roman"/>
                 <w:noProof/>
                 <w:webHidden/>
               </w:rPr>
@@ -1639,6 +1826,7 @@
               <w:tab w:val="right" w:leader="dot" w:pos="10460"/>
             </w:tabs>
             <w:rPr>
+              <w:rFonts w:ascii="Times New Roman" w:hAnsi="Times New Roman" w:cs="Times New Roman"/>
               <w:noProof/>
             </w:rPr>
           </w:pPr>
@@ -1653,6 +1841,7 @@
             </w:r>
             <w:r>
               <w:rPr>
+                <w:rFonts w:ascii="Times New Roman" w:hAnsi="Times New Roman" w:cs="Times New Roman"/>
                 <w:noProof/>
                 <w:webHidden/>
               </w:rPr>
@@ -1660,6 +1849,7 @@
             </w:r>
             <w:r>
               <w:rPr>
+                <w:rFonts w:ascii="Times New Roman" w:hAnsi="Times New Roman" w:cs="Times New Roman"/>
                 <w:noProof/>
                 <w:webHidden/>
               </w:rPr>
@@ -1667,6 +1857,7 @@
             </w:r>
             <w:r>
               <w:rPr>
+                <w:rFonts w:ascii="Times New Roman" w:hAnsi="Times New Roman" w:cs="Times New Roman"/>
                 <w:noProof/>
                 <w:webHidden/>
               </w:rPr>
@@ -1674,12 +1865,14 @@
             </w:r>
             <w:r>
               <w:rPr>
+                <w:rFonts w:ascii="Times New Roman" w:hAnsi="Times New Roman" w:cs="Times New Roman"/>
                 <w:noProof/>
                 <w:webHidden/>
               </w:rPr>
             </w:r>
             <w:r>
               <w:rPr>
+                <w:rFonts w:ascii="Times New Roman" w:hAnsi="Times New Roman" w:cs="Times New Roman"/>
                 <w:noProof/>
                 <w:webHidden/>
               </w:rPr>
@@ -1687,6 +1880,7 @@
             </w:r>
             <w:r>
               <w:rPr>
+                <w:rFonts w:ascii="Times New Roman" w:hAnsi="Times New Roman" w:cs="Times New Roman"/>
                 <w:noProof/>
                 <w:webHidden/>
               </w:rPr>
@@ -1694,6 +1888,7 @@
             </w:r>
             <w:r>
               <w:rPr>
+                <w:rFonts w:ascii="Times New Roman" w:hAnsi="Times New Roman" w:cs="Times New Roman"/>
                 <w:noProof/>
                 <w:webHidden/>
               </w:rPr>
@@ -1708,6 +1903,7 @@
               <w:tab w:val="right" w:leader="dot" w:pos="10460"/>
             </w:tabs>
             <w:rPr>
+              <w:rFonts w:ascii="Times New Roman" w:hAnsi="Times New Roman" w:cs="Times New Roman"/>
               <w:noProof/>
             </w:rPr>
           </w:pPr>
@@ -1722,6 +1918,7 @@
             </w:r>
             <w:r>
               <w:rPr>
+                <w:rFonts w:ascii="Times New Roman" w:hAnsi="Times New Roman" w:cs="Times New Roman"/>
                 <w:noProof/>
                 <w:webHidden/>
               </w:rPr>
@@ -1729,6 +1926,7 @@
             </w:r>
             <w:r>
               <w:rPr>
+                <w:rFonts w:ascii="Times New Roman" w:hAnsi="Times New Roman" w:cs="Times New Roman"/>
                 <w:noProof/>
                 <w:webHidden/>
               </w:rPr>
@@ -1736,6 +1934,7 @@
             </w:r>
             <w:r>
               <w:rPr>
+                <w:rFonts w:ascii="Times New Roman" w:hAnsi="Times New Roman" w:cs="Times New Roman"/>
                 <w:noProof/>
                 <w:webHidden/>
               </w:rPr>
@@ -1743,12 +1942,14 @@
             </w:r>
             <w:r>
               <w:rPr>
+                <w:rFonts w:ascii="Times New Roman" w:hAnsi="Times New Roman" w:cs="Times New Roman"/>
                 <w:noProof/>
                 <w:webHidden/>
               </w:rPr>
             </w:r>
             <w:r>
               <w:rPr>
+                <w:rFonts w:ascii="Times New Roman" w:hAnsi="Times New Roman" w:cs="Times New Roman"/>
                 <w:noProof/>
                 <w:webHidden/>
               </w:rPr>
@@ -1756,6 +1957,7 @@
             </w:r>
             <w:r>
               <w:rPr>
+                <w:rFonts w:ascii="Times New Roman" w:hAnsi="Times New Roman" w:cs="Times New Roman"/>
                 <w:noProof/>
                 <w:webHidden/>
               </w:rPr>
@@ -1763,6 +1965,7 @@
             </w:r>
             <w:r>
               <w:rPr>
+                <w:rFonts w:ascii="Times New Roman" w:hAnsi="Times New Roman" w:cs="Times New Roman"/>
                 <w:noProof/>
                 <w:webHidden/>
               </w:rPr>
@@ -1946,7 +2149,7 @@
           <w:sz w:val="32"/>
         </w:rPr>
       </w:pPr>
-      <w:bookmarkStart w:id="1" w:name="_Toc60488185"/>
+      <w:bookmarkStart w:id="0" w:name="_Toc60488185"/>
       <w:r>
         <w:rPr>
           <w:rFonts w:ascii="Times New Roman" w:hAnsi="Times New Roman" w:cs="Times New Roman"/>
@@ -1961,17 +2164,9 @@
           <w:color w:val="4F81BC"/>
           <w:sz w:val="32"/>
         </w:rPr>
-        <w:t>DEFINICIÓN DEL PROYECTO</w:t>
-      </w:r>
-      <w:r>
-        <w:rPr>
-          <w:rFonts w:ascii="Times New Roman" w:hAnsi="Times New Roman" w:cs="Times New Roman"/>
-          <w:color w:val="4F81BC"/>
-          <w:sz w:val="32"/>
-        </w:rPr>
-        <w:t>.</w:t>
-      </w:r>
-      <w:bookmarkEnd w:id="1"/>
+        <w:t>DEFINICIÓN DEL PROYECTO.</w:t>
+      </w:r>
+      <w:bookmarkEnd w:id="0"/>
     </w:p>
     <w:p>
       <w:pPr>
@@ -1984,11 +2179,11 @@
           <w:sz w:val="28"/>
         </w:rPr>
       </w:pPr>
-      <w:bookmarkStart w:id="2" w:name="1.1.-_Definición"/>
-      <w:bookmarkStart w:id="3" w:name="_bookmark3"/>
-      <w:bookmarkStart w:id="4" w:name="_Toc60488186"/>
+      <w:bookmarkStart w:id="1" w:name="1.1.-_Definición"/>
+      <w:bookmarkStart w:id="2" w:name="_bookmark3"/>
+      <w:bookmarkStart w:id="3" w:name="_Toc60488186"/>
+      <w:bookmarkEnd w:id="1"/>
       <w:bookmarkEnd w:id="2"/>
-      <w:bookmarkEnd w:id="3"/>
       <w:r>
         <w:rPr>
           <w:rFonts w:ascii="Times New Roman" w:hAnsi="Times New Roman" w:cs="Times New Roman"/>
@@ -1997,45 +2192,49 @@
         </w:rPr>
         <w:t>1.1.- Definición</w:t>
       </w:r>
+      <w:bookmarkEnd w:id="3"/>
+    </w:p>
+    <w:p>
+      <w:pPr>
+        <w:rPr>
+          <w:rFonts w:ascii="Times New Roman" w:hAnsi="Times New Roman" w:cs="Times New Roman"/>
+        </w:rPr>
+      </w:pPr>
+    </w:p>
+    <w:p>
+      <w:pPr>
+        <w:spacing w:after="0" w:line="240" w:lineRule="auto"/>
+        <w:jc w:val="both"/>
+        <w:rPr>
+          <w:rFonts w:ascii="Times New Roman" w:eastAsia="Calibri" w:hAnsi="Times New Roman" w:cs="Times New Roman"/>
+          <w:sz w:val="24"/>
+        </w:rPr>
+      </w:pPr>
+      <w:bookmarkStart w:id="4" w:name="2.-_Planificación_del_Proyecto"/>
+      <w:bookmarkStart w:id="5" w:name="_bookmark4"/>
       <w:bookmarkEnd w:id="4"/>
-    </w:p>
-    <w:p/>
+      <w:bookmarkEnd w:id="5"/>
+      <w:r>
+        <w:rPr>
+          <w:rFonts w:ascii="Times New Roman" w:eastAsia="Calibri" w:hAnsi="Times New Roman" w:cs="Times New Roman"/>
+          <w:sz w:val="24"/>
+        </w:rPr>
+        <w:t>Esta aplicación se debe a querer enseñar a los más pequeños la programación y su iniciación a ella, a través de actividades divertidas como: jugar con robots. Se les puede enseñar a que de forma sencilla pueden crear movimientos para los robots y que pueden aplicar sus conocimientos en torneos de robótica.</w:t>
+      </w:r>
+    </w:p>
     <w:p>
       <w:pPr>
         <w:spacing w:after="0" w:line="240" w:lineRule="auto"/>
-        <w:ind w:firstLine="708"/>
         <w:jc w:val="both"/>
         <w:rPr>
           <w:rFonts w:ascii="Times New Roman" w:eastAsia="Calibri" w:hAnsi="Times New Roman" w:cs="Times New Roman"/>
           <w:sz w:val="24"/>
         </w:rPr>
       </w:pPr>
-      <w:bookmarkStart w:id="5" w:name="2.-_Planificación_del_Proyecto"/>
-      <w:bookmarkStart w:id="6" w:name="_bookmark4"/>
-      <w:bookmarkEnd w:id="5"/>
-      <w:bookmarkEnd w:id="6"/>
-      <w:r>
-        <w:rPr>
-          <w:rFonts w:ascii="Times New Roman" w:eastAsia="Calibri" w:hAnsi="Times New Roman" w:cs="Times New Roman"/>
-          <w:sz w:val="24"/>
-        </w:rPr>
-        <w:t>Esta aplicación se debe a querer enseñar a los más pequeños la programación y su iniciación a ella, a través de actividades divertidas como: jugar con robots. Se les puede enseñar a que de forma sencilla pueden crear movimientos para los robots y que pueden aplicar sus conocimientos en torneos de robótica.</w:t>
-      </w:r>
     </w:p>
     <w:p>
       <w:pPr>
         <w:spacing w:after="0" w:line="240" w:lineRule="auto"/>
-        <w:jc w:val="both"/>
-        <w:rPr>
-          <w:rFonts w:ascii="Times New Roman" w:eastAsia="Calibri" w:hAnsi="Times New Roman" w:cs="Times New Roman"/>
-          <w:sz w:val="24"/>
-        </w:rPr>
-      </w:pPr>
-    </w:p>
-    <w:p>
-      <w:pPr>
-        <w:spacing w:after="0" w:line="240" w:lineRule="auto"/>
-        <w:ind w:firstLine="708"/>
         <w:jc w:val="both"/>
         <w:rPr>
           <w:rFonts w:ascii="Times New Roman" w:eastAsia="Calibri" w:hAnsi="Times New Roman" w:cs="Times New Roman"/>
@@ -2070,7 +2269,7 @@
           <w:sz w:val="32"/>
         </w:rPr>
       </w:pPr>
-      <w:bookmarkStart w:id="7" w:name="_Toc60488187"/>
+      <w:bookmarkStart w:id="6" w:name="_Toc60488187"/>
       <w:r>
         <w:rPr>
           <w:rFonts w:ascii="Times New Roman" w:hAnsi="Times New Roman" w:cs="Times New Roman"/>
@@ -2085,17 +2284,9 @@
           <w:color w:val="4F81BC"/>
           <w:sz w:val="32"/>
         </w:rPr>
-        <w:t>PLANIFICACIÓN DEL PROYECTO</w:t>
-      </w:r>
-      <w:r>
-        <w:rPr>
-          <w:rFonts w:ascii="Times New Roman" w:hAnsi="Times New Roman" w:cs="Times New Roman"/>
-          <w:color w:val="4F81BC"/>
-          <w:sz w:val="32"/>
-        </w:rPr>
-        <w:t>.</w:t>
-      </w:r>
-      <w:bookmarkEnd w:id="7"/>
+        <w:t>PLANIFICACIÓN DEL PROYECTO.</w:t>
+      </w:r>
+      <w:bookmarkEnd w:id="6"/>
     </w:p>
     <w:p>
       <w:pPr>
@@ -2109,11 +2300,11 @@
           <w:sz w:val="28"/>
         </w:rPr>
       </w:pPr>
-      <w:bookmarkStart w:id="8" w:name="2.1.-_Objetivos._Especificación_de_Reque"/>
-      <w:bookmarkStart w:id="9" w:name="_bookmark5"/>
-      <w:bookmarkStart w:id="10" w:name="_Toc60488188"/>
+      <w:bookmarkStart w:id="7" w:name="2.1.-_Objetivos._Especificación_de_Reque"/>
+      <w:bookmarkStart w:id="8" w:name="_bookmark5"/>
+      <w:bookmarkStart w:id="9" w:name="_Toc60488188"/>
+      <w:bookmarkEnd w:id="7"/>
       <w:bookmarkEnd w:id="8"/>
-      <w:bookmarkEnd w:id="9"/>
       <w:r>
         <w:rPr>
           <w:rFonts w:ascii="Times New Roman" w:hAnsi="Times New Roman" w:cs="Times New Roman"/>
@@ -2122,9 +2313,15 @@
         </w:rPr>
         <w:t>2.1.- Objetivos. Especificación de Requerimientos.</w:t>
       </w:r>
-      <w:bookmarkEnd w:id="10"/>
-    </w:p>
-    <w:p/>
+      <w:bookmarkEnd w:id="9"/>
+    </w:p>
+    <w:p>
+      <w:pPr>
+        <w:rPr>
+          <w:rFonts w:ascii="Times New Roman" w:hAnsi="Times New Roman" w:cs="Times New Roman"/>
+        </w:rPr>
+      </w:pPr>
+    </w:p>
     <w:p>
       <w:pPr>
         <w:spacing w:after="0" w:line="240" w:lineRule="auto"/>
@@ -2520,14 +2717,7 @@
           <w:rFonts w:ascii="Times New Roman" w:hAnsi="Times New Roman" w:cs="Times New Roman"/>
           <w:sz w:val="24"/>
         </w:rPr>
-        <w:t>categorías</w:t>
-      </w:r>
-      <w:r>
-        <w:rPr>
-          <w:rFonts w:ascii="Times New Roman" w:hAnsi="Times New Roman" w:cs="Times New Roman"/>
-          <w:sz w:val="24"/>
-        </w:rPr>
-        <w:t xml:space="preserve"> </w:t>
+        <w:t xml:space="preserve">categorías </w:t>
       </w:r>
       <w:r>
         <w:rPr>
@@ -2891,14 +3081,7 @@
           <w:rFonts w:ascii="Times New Roman" w:hAnsi="Times New Roman" w:cs="Times New Roman"/>
           <w:sz w:val="24"/>
         </w:rPr>
-        <w:t>Puede ver también lo que s</w:t>
-      </w:r>
-      <w:r>
-        <w:rPr>
-          <w:rFonts w:ascii="Times New Roman" w:hAnsi="Times New Roman" w:cs="Times New Roman"/>
-          <w:sz w:val="24"/>
-        </w:rPr>
-        <w:t>e muestra al usuario registrado, las opciones de información general, torneos, artículos e instrucciones.</w:t>
+        <w:t>Puede ver también lo que se muestra al usuario registrado, las opciones de información general, torneos, artículos e instrucciones.</w:t>
       </w:r>
     </w:p>
     <w:p>
@@ -2909,15 +3092,16 @@
           <w:rFonts w:ascii="Times New Roman" w:hAnsi="Times New Roman" w:cs="Times New Roman"/>
         </w:rPr>
       </w:pPr>
-      <w:bookmarkStart w:id="11" w:name="2.2.-_Identificación_de_las_fases_del_pr"/>
-      <w:bookmarkStart w:id="12" w:name="_bookmark6"/>
-      <w:bookmarkStart w:id="13" w:name="2.2.-_Asignación_de_recursos_y_tiempos_e"/>
-      <w:bookmarkStart w:id="14" w:name="_bookmark7"/>
-      <w:bookmarkStart w:id="15" w:name="3.-_Diseño_del_Proyecto"/>
-      <w:bookmarkStart w:id="16" w:name="3.1.-_Guía_de_estilos"/>
-      <w:bookmarkStart w:id="17" w:name="INTRODUCCIÓN"/>
-      <w:bookmarkStart w:id="18" w:name="_bookmark8"/>
-      <w:bookmarkStart w:id="19" w:name="_bookmark9"/>
+      <w:bookmarkStart w:id="10" w:name="2.2.-_Identificación_de_las_fases_del_pr"/>
+      <w:bookmarkStart w:id="11" w:name="_bookmark6"/>
+      <w:bookmarkStart w:id="12" w:name="2.2.-_Asignación_de_recursos_y_tiempos_e"/>
+      <w:bookmarkStart w:id="13" w:name="_bookmark7"/>
+      <w:bookmarkStart w:id="14" w:name="3.-_Diseño_del_Proyecto"/>
+      <w:bookmarkStart w:id="15" w:name="3.1.-_Guía_de_estilos"/>
+      <w:bookmarkStart w:id="16" w:name="INTRODUCCIÓN"/>
+      <w:bookmarkStart w:id="17" w:name="_bookmark8"/>
+      <w:bookmarkStart w:id="18" w:name="_bookmark9"/>
+      <w:bookmarkEnd w:id="10"/>
       <w:bookmarkEnd w:id="11"/>
       <w:bookmarkEnd w:id="12"/>
       <w:bookmarkEnd w:id="13"/>
@@ -2926,31 +3110,168 @@
       <w:bookmarkEnd w:id="16"/>
       <w:bookmarkEnd w:id="17"/>
       <w:bookmarkEnd w:id="18"/>
-      <w:bookmarkEnd w:id="19"/>
-    </w:p>
-    <w:p/>
-    <w:p/>
-    <w:p/>
-    <w:p/>
-    <w:p/>
-    <w:p/>
-    <w:p/>
-    <w:p/>
-    <w:p/>
-    <w:p/>
-    <w:p/>
-    <w:p/>
-    <w:p/>
-    <w:p/>
-    <w:p/>
-    <w:p/>
-    <w:p/>
-    <w:p/>
-    <w:p/>
-    <w:p/>
-    <w:p/>
-    <w:p/>
-    <w:p/>
+    </w:p>
+    <w:p>
+      <w:pPr>
+        <w:rPr>
+          <w:rFonts w:ascii="Times New Roman" w:hAnsi="Times New Roman" w:cs="Times New Roman"/>
+        </w:rPr>
+      </w:pPr>
+    </w:p>
+    <w:p>
+      <w:pPr>
+        <w:rPr>
+          <w:rFonts w:ascii="Times New Roman" w:hAnsi="Times New Roman" w:cs="Times New Roman"/>
+        </w:rPr>
+      </w:pPr>
+    </w:p>
+    <w:p>
+      <w:pPr>
+        <w:rPr>
+          <w:rFonts w:ascii="Times New Roman" w:hAnsi="Times New Roman" w:cs="Times New Roman"/>
+        </w:rPr>
+      </w:pPr>
+    </w:p>
+    <w:p>
+      <w:pPr>
+        <w:rPr>
+          <w:rFonts w:ascii="Times New Roman" w:hAnsi="Times New Roman" w:cs="Times New Roman"/>
+        </w:rPr>
+      </w:pPr>
+    </w:p>
+    <w:p>
+      <w:pPr>
+        <w:rPr>
+          <w:rFonts w:ascii="Times New Roman" w:hAnsi="Times New Roman" w:cs="Times New Roman"/>
+        </w:rPr>
+      </w:pPr>
+    </w:p>
+    <w:p>
+      <w:pPr>
+        <w:rPr>
+          <w:rFonts w:ascii="Times New Roman" w:hAnsi="Times New Roman" w:cs="Times New Roman"/>
+        </w:rPr>
+      </w:pPr>
+    </w:p>
+    <w:p>
+      <w:pPr>
+        <w:rPr>
+          <w:rFonts w:ascii="Times New Roman" w:hAnsi="Times New Roman" w:cs="Times New Roman"/>
+        </w:rPr>
+      </w:pPr>
+    </w:p>
+    <w:p>
+      <w:pPr>
+        <w:rPr>
+          <w:rFonts w:ascii="Times New Roman" w:hAnsi="Times New Roman" w:cs="Times New Roman"/>
+        </w:rPr>
+      </w:pPr>
+    </w:p>
+    <w:p>
+      <w:pPr>
+        <w:rPr>
+          <w:rFonts w:ascii="Times New Roman" w:hAnsi="Times New Roman" w:cs="Times New Roman"/>
+        </w:rPr>
+      </w:pPr>
+    </w:p>
+    <w:p>
+      <w:pPr>
+        <w:rPr>
+          <w:rFonts w:ascii="Times New Roman" w:hAnsi="Times New Roman" w:cs="Times New Roman"/>
+        </w:rPr>
+      </w:pPr>
+    </w:p>
+    <w:p>
+      <w:pPr>
+        <w:rPr>
+          <w:rFonts w:ascii="Times New Roman" w:hAnsi="Times New Roman" w:cs="Times New Roman"/>
+        </w:rPr>
+      </w:pPr>
+    </w:p>
+    <w:p>
+      <w:pPr>
+        <w:rPr>
+          <w:rFonts w:ascii="Times New Roman" w:hAnsi="Times New Roman" w:cs="Times New Roman"/>
+        </w:rPr>
+      </w:pPr>
+    </w:p>
+    <w:p>
+      <w:pPr>
+        <w:rPr>
+          <w:rFonts w:ascii="Times New Roman" w:hAnsi="Times New Roman" w:cs="Times New Roman"/>
+        </w:rPr>
+      </w:pPr>
+    </w:p>
+    <w:p>
+      <w:pPr>
+        <w:rPr>
+          <w:rFonts w:ascii="Times New Roman" w:hAnsi="Times New Roman" w:cs="Times New Roman"/>
+        </w:rPr>
+      </w:pPr>
+    </w:p>
+    <w:p>
+      <w:pPr>
+        <w:rPr>
+          <w:rFonts w:ascii="Times New Roman" w:hAnsi="Times New Roman" w:cs="Times New Roman"/>
+        </w:rPr>
+      </w:pPr>
+    </w:p>
+    <w:p>
+      <w:pPr>
+        <w:rPr>
+          <w:rFonts w:ascii="Times New Roman" w:hAnsi="Times New Roman" w:cs="Times New Roman"/>
+        </w:rPr>
+      </w:pPr>
+    </w:p>
+    <w:p>
+      <w:pPr>
+        <w:rPr>
+          <w:rFonts w:ascii="Times New Roman" w:hAnsi="Times New Roman" w:cs="Times New Roman"/>
+        </w:rPr>
+      </w:pPr>
+    </w:p>
+    <w:p>
+      <w:pPr>
+        <w:rPr>
+          <w:rFonts w:ascii="Times New Roman" w:hAnsi="Times New Roman" w:cs="Times New Roman"/>
+        </w:rPr>
+      </w:pPr>
+    </w:p>
+    <w:p>
+      <w:pPr>
+        <w:rPr>
+          <w:rFonts w:ascii="Times New Roman" w:hAnsi="Times New Roman" w:cs="Times New Roman"/>
+        </w:rPr>
+      </w:pPr>
+    </w:p>
+    <w:p>
+      <w:pPr>
+        <w:rPr>
+          <w:rFonts w:ascii="Times New Roman" w:hAnsi="Times New Roman" w:cs="Times New Roman"/>
+        </w:rPr>
+      </w:pPr>
+    </w:p>
+    <w:p>
+      <w:pPr>
+        <w:rPr>
+          <w:rFonts w:ascii="Times New Roman" w:hAnsi="Times New Roman" w:cs="Times New Roman"/>
+        </w:rPr>
+      </w:pPr>
+    </w:p>
+    <w:p>
+      <w:pPr>
+        <w:rPr>
+          <w:rFonts w:ascii="Times New Roman" w:hAnsi="Times New Roman" w:cs="Times New Roman"/>
+        </w:rPr>
+      </w:pPr>
+    </w:p>
+    <w:p>
+      <w:pPr>
+        <w:rPr>
+          <w:rFonts w:ascii="Times New Roman" w:hAnsi="Times New Roman" w:cs="Times New Roman"/>
+        </w:rPr>
+      </w:pPr>
+    </w:p>
     <w:p>
       <w:pPr>
         <w:pStyle w:val="Ttulo1"/>
@@ -2960,7 +3281,7 @@
           <w:sz w:val="32"/>
         </w:rPr>
       </w:pPr>
-      <w:bookmarkStart w:id="20" w:name="_Toc60488189"/>
+      <w:bookmarkStart w:id="19" w:name="_Toc60488189"/>
       <w:r>
         <w:rPr>
           <w:rFonts w:ascii="Times New Roman" w:hAnsi="Times New Roman" w:cs="Times New Roman"/>
@@ -2976,56 +3297,49 @@
         </w:rPr>
         <w:t xml:space="preserve"> DISEÑO DEL PROYECTO</w:t>
       </w:r>
+      <w:bookmarkEnd w:id="19"/>
+    </w:p>
+    <w:p>
+      <w:pPr>
+        <w:pStyle w:val="Ttulo2"/>
+        <w:jc w:val="both"/>
+        <w:rPr>
+          <w:rFonts w:ascii="Times New Roman" w:hAnsi="Times New Roman" w:cs="Times New Roman"/>
+          <w:sz w:val="28"/>
+        </w:rPr>
+      </w:pPr>
+      <w:bookmarkStart w:id="20" w:name="_Toc60488190"/>
+      <w:r>
+        <w:rPr>
+          <w:rFonts w:ascii="Times New Roman" w:hAnsi="Times New Roman" w:cs="Times New Roman"/>
+          <w:sz w:val="28"/>
+        </w:rPr>
+        <w:t>3.1.- Guía de estilos</w:t>
+      </w:r>
+      <w:bookmarkStart w:id="21" w:name="COLOR"/>
       <w:bookmarkEnd w:id="20"/>
-    </w:p>
-    <w:p>
-      <w:pPr>
-        <w:pStyle w:val="Ttulo2"/>
+      <w:bookmarkEnd w:id="21"/>
+    </w:p>
+    <w:p>
+      <w:pPr>
+        <w:pStyle w:val="Ttulo3"/>
         <w:jc w:val="both"/>
         <w:rPr>
           <w:rFonts w:ascii="Times New Roman" w:hAnsi="Times New Roman" w:cs="Times New Roman"/>
           <w:sz w:val="28"/>
         </w:rPr>
       </w:pPr>
-      <w:bookmarkStart w:id="21" w:name="_Toc60488190"/>
+      <w:bookmarkStart w:id="22" w:name="COLORES_PRINCIPALES"/>
+      <w:bookmarkStart w:id="23" w:name="_Toc60488191"/>
+      <w:bookmarkEnd w:id="22"/>
       <w:r>
         <w:rPr>
           <w:rFonts w:ascii="Times New Roman" w:hAnsi="Times New Roman" w:cs="Times New Roman"/>
           <w:sz w:val="28"/>
         </w:rPr>
-        <w:t>3.1.- Guía de estilos</w:t>
-      </w:r>
-      <w:bookmarkStart w:id="22" w:name="COLOR"/>
-      <w:bookmarkEnd w:id="21"/>
-      <w:bookmarkEnd w:id="22"/>
-    </w:p>
-    <w:p>
-      <w:pPr>
-        <w:pStyle w:val="Ttulo3"/>
-        <w:jc w:val="both"/>
-        <w:rPr>
-          <w:rFonts w:ascii="Times New Roman" w:hAnsi="Times New Roman" w:cs="Times New Roman"/>
-          <w:sz w:val="28"/>
-        </w:rPr>
-      </w:pPr>
-      <w:bookmarkStart w:id="23" w:name="COLORES_PRINCIPALES"/>
-      <w:bookmarkStart w:id="24" w:name="_Toc60488191"/>
+        <w:t>Colores principales.</w:t>
+      </w:r>
       <w:bookmarkEnd w:id="23"/>
-      <w:r>
-        <w:rPr>
-          <w:rFonts w:ascii="Times New Roman" w:hAnsi="Times New Roman" w:cs="Times New Roman"/>
-          <w:sz w:val="28"/>
-        </w:rPr>
-        <w:t>Colores principales</w:t>
-      </w:r>
-      <w:r>
-        <w:rPr>
-          <w:rFonts w:ascii="Times New Roman" w:hAnsi="Times New Roman" w:cs="Times New Roman"/>
-          <w:sz w:val="28"/>
-        </w:rPr>
-        <w:t>.</w:t>
-      </w:r>
-      <w:bookmarkEnd w:id="24"/>
     </w:p>
     <w:p>
       <w:pPr>
@@ -3088,7 +3402,7 @@
           <w:lang w:eastAsia="es-ES"/>
         </w:rPr>
         <w:drawing>
-          <wp:inline distT="0" distB="0" distL="0" distR="0" wp14:anchorId="0F857307" wp14:editId="0D9A891F">
+          <wp:inline distT="0" distB="0" distL="0" distR="0" wp14:anchorId="0F47551B" wp14:editId="3E989319">
             <wp:extent cx="5556250" cy="559523"/>
             <wp:effectExtent l="0" t="0" r="0" b="0"/>
             <wp:docPr id="2" name="Imagen 2"/>
@@ -3123,8 +3437,8 @@
           </wp:inline>
         </w:drawing>
       </w:r>
-      <w:bookmarkStart w:id="25" w:name="CABECERA"/>
-      <w:bookmarkEnd w:id="25"/>
+      <w:bookmarkStart w:id="24" w:name="CABECERA"/>
+      <w:bookmarkEnd w:id="24"/>
     </w:p>
     <w:p>
       <w:pPr>
@@ -3147,22 +3461,15 @@
           <w:sz w:val="28"/>
         </w:rPr>
       </w:pPr>
-      <w:bookmarkStart w:id="26" w:name="_Toc60488192"/>
+      <w:bookmarkStart w:id="25" w:name="_Toc60488192"/>
       <w:r>
         <w:rPr>
           <w:rFonts w:ascii="Times New Roman" w:hAnsi="Times New Roman" w:cs="Times New Roman"/>
           <w:sz w:val="28"/>
         </w:rPr>
-        <w:t>Cabecera</w:t>
-      </w:r>
-      <w:r>
-        <w:rPr>
-          <w:rFonts w:ascii="Times New Roman" w:hAnsi="Times New Roman" w:cs="Times New Roman"/>
-          <w:sz w:val="28"/>
-        </w:rPr>
-        <w:t>.</w:t>
-      </w:r>
-      <w:bookmarkEnd w:id="26"/>
+        <w:t>Cabecera.</w:t>
+      </w:r>
+      <w:bookmarkEnd w:id="25"/>
     </w:p>
     <w:p>
       <w:pPr>
@@ -3174,8 +3481,8 @@
           <w:sz w:val="19"/>
         </w:rPr>
       </w:pPr>
-      <w:bookmarkStart w:id="27" w:name="USO_DE_CABECERA"/>
-      <w:bookmarkEnd w:id="27"/>
+      <w:bookmarkStart w:id="26" w:name="USO_DE_CABECERA"/>
+      <w:bookmarkEnd w:id="26"/>
     </w:p>
     <w:p>
       <w:pPr>
@@ -3210,7 +3517,7 @@
           <w:lang w:eastAsia="es-ES"/>
         </w:rPr>
         <w:drawing>
-          <wp:inline distT="0" distB="0" distL="0" distR="0" wp14:anchorId="7C8B18DD" wp14:editId="7F45D5BC">
+          <wp:inline distT="0" distB="0" distL="0" distR="0" wp14:anchorId="7E4FF8F3" wp14:editId="5D0E7E6F">
             <wp:extent cx="5556250" cy="859402"/>
             <wp:effectExtent l="0" t="0" r="0" b="0"/>
             <wp:docPr id="35" name="Imagen 35"/>
@@ -3293,30 +3600,23 @@
           <w:sz w:val="28"/>
         </w:rPr>
       </w:pPr>
-      <w:bookmarkStart w:id="28" w:name="FOTOS_Y_LOGOS"/>
-      <w:bookmarkStart w:id="29" w:name="_Toc60488193"/>
+      <w:bookmarkStart w:id="27" w:name="FOTOS_Y_LOGOS"/>
+      <w:bookmarkStart w:id="28" w:name="_Toc60488193"/>
+      <w:bookmarkEnd w:id="27"/>
+      <w:r>
+        <w:rPr>
+          <w:rFonts w:ascii="Times New Roman" w:hAnsi="Times New Roman" w:cs="Times New Roman"/>
+          <w:sz w:val="28"/>
+        </w:rPr>
+        <w:t>Iconos.</w:t>
+      </w:r>
       <w:bookmarkEnd w:id="28"/>
-      <w:r>
-        <w:rPr>
-          <w:rFonts w:ascii="Times New Roman" w:hAnsi="Times New Roman" w:cs="Times New Roman"/>
-          <w:sz w:val="28"/>
-        </w:rPr>
-        <w:t>Iconos</w:t>
-      </w:r>
-      <w:r>
-        <w:rPr>
-          <w:rFonts w:ascii="Times New Roman" w:hAnsi="Times New Roman" w:cs="Times New Roman"/>
-          <w:sz w:val="28"/>
-        </w:rPr>
-        <w:t>.</w:t>
-      </w:r>
-      <w:bookmarkEnd w:id="29"/>
     </w:p>
     <w:p>
       <w:pPr>
         <w:pStyle w:val="Textoindependiente"/>
         <w:spacing w:before="42" w:line="273" w:lineRule="auto"/>
-        <w:ind w:left="100" w:right="437"/>
+        <w:ind w:right="437"/>
         <w:jc w:val="both"/>
         <w:rPr>
           <w:rFonts w:ascii="Times New Roman" w:hAnsi="Times New Roman" w:cs="Times New Roman"/>
@@ -3351,7 +3651,7 @@
       <w:pPr>
         <w:pStyle w:val="Textoindependiente"/>
         <w:spacing w:before="42" w:line="273" w:lineRule="auto"/>
-        <w:ind w:left="100" w:right="437"/>
+        <w:ind w:right="437"/>
         <w:jc w:val="both"/>
         <w:rPr>
           <w:rFonts w:ascii="Times New Roman" w:hAnsi="Times New Roman" w:cs="Times New Roman"/>
@@ -3371,7 +3671,7 @@
         <w:shd w:val="clear" w:color="auto" w:fill="1E1E1E"/>
         <w:spacing w:after="0" w:line="285" w:lineRule="atLeast"/>
         <w:rPr>
-          <w:rFonts w:ascii="Consolas" w:eastAsia="Times New Roman" w:hAnsi="Consolas" w:cs="Times New Roman"/>
+          <w:rFonts w:ascii="Times New Roman" w:eastAsia="Times New Roman" w:hAnsi="Times New Roman" w:cs="Times New Roman"/>
           <w:color w:val="D4D4D4"/>
           <w:sz w:val="21"/>
           <w:szCs w:val="21"/>
@@ -3379,7 +3679,7 @@
       </w:pPr>
       <w:r>
         <w:rPr>
-          <w:rFonts w:ascii="Consolas" w:eastAsia="Times New Roman" w:hAnsi="Consolas" w:cs="Times New Roman"/>
+          <w:rFonts w:ascii="Times New Roman" w:eastAsia="Times New Roman" w:hAnsi="Times New Roman" w:cs="Times New Roman"/>
           <w:color w:val="C586C0"/>
           <w:sz w:val="21"/>
           <w:szCs w:val="21"/>
@@ -3388,7 +3688,7 @@
       </w:r>
       <w:r>
         <w:rPr>
-          <w:rFonts w:ascii="Consolas" w:eastAsia="Times New Roman" w:hAnsi="Consolas" w:cs="Times New Roman"/>
+          <w:rFonts w:ascii="Times New Roman" w:eastAsia="Times New Roman" w:hAnsi="Times New Roman" w:cs="Times New Roman"/>
           <w:color w:val="D4D4D4"/>
           <w:sz w:val="21"/>
           <w:szCs w:val="21"/>
@@ -3397,7 +3697,7 @@
       </w:r>
       <w:r>
         <w:rPr>
-          <w:rFonts w:ascii="Consolas" w:eastAsia="Times New Roman" w:hAnsi="Consolas" w:cs="Times New Roman"/>
+          <w:rFonts w:ascii="Times New Roman" w:eastAsia="Times New Roman" w:hAnsi="Times New Roman" w:cs="Times New Roman"/>
           <w:color w:val="CE9178"/>
           <w:sz w:val="21"/>
           <w:szCs w:val="21"/>
@@ -3406,7 +3706,7 @@
       </w:r>
       <w:r>
         <w:rPr>
-          <w:rFonts w:ascii="Consolas" w:eastAsia="Times New Roman" w:hAnsi="Consolas" w:cs="Times New Roman"/>
+          <w:rFonts w:ascii="Times New Roman" w:eastAsia="Times New Roman" w:hAnsi="Times New Roman" w:cs="Times New Roman"/>
           <w:color w:val="D4D4D4"/>
           <w:sz w:val="21"/>
           <w:szCs w:val="21"/>
@@ -3426,10 +3726,12 @@
       </w:pPr>
       <w:r>
         <w:rPr>
+          <w:rFonts w:ascii="Times New Roman" w:hAnsi="Times New Roman" w:cs="Times New Roman"/>
           <w:noProof/>
+          <w:lang w:eastAsia="es-ES"/>
         </w:rPr>
         <w:drawing>
-          <wp:inline distT="0" distB="0" distL="0" distR="0" wp14:anchorId="44F79AC8" wp14:editId="69F9C05F">
+          <wp:inline distT="0" distB="0" distL="0" distR="0" wp14:anchorId="1015416B" wp14:editId="1A7B583A">
             <wp:extent cx="2626822" cy="4023360"/>
             <wp:effectExtent l="0" t="0" r="0" b="0"/>
             <wp:docPr id="24" name="Imagen 24"/>
@@ -3513,10 +3815,12 @@
       </w:pPr>
       <w:r>
         <w:rPr>
+          <w:rFonts w:ascii="Times New Roman" w:hAnsi="Times New Roman" w:cs="Times New Roman"/>
           <w:noProof/>
+          <w:lang w:eastAsia="es-ES"/>
         </w:rPr>
         <w:drawing>
-          <wp:inline distT="0" distB="0" distL="0" distR="0" wp14:anchorId="13012B4F" wp14:editId="76B5E2E9">
+          <wp:inline distT="0" distB="0" distL="0" distR="0" wp14:anchorId="08F45EF3" wp14:editId="21EB3465">
             <wp:extent cx="4378540" cy="3912041"/>
             <wp:effectExtent l="0" t="0" r="0" b="0"/>
             <wp:docPr id="25" name="Imagen 25"/>
@@ -3572,7 +3876,7 @@
           <w:sz w:val="28"/>
         </w:rPr>
       </w:pPr>
-      <w:bookmarkStart w:id="30" w:name="_Toc60488194"/>
+      <w:bookmarkStart w:id="29" w:name="_Toc60488194"/>
       <w:r>
         <w:rPr>
           <w:rStyle w:val="Ttulo3Car"/>
@@ -3585,7 +3889,7 @@
         </w:rPr>
         <w:t>Logo</w:t>
       </w:r>
-      <w:bookmarkEnd w:id="30"/>
+      <w:bookmarkEnd w:id="29"/>
     </w:p>
     <w:p>
       <w:pPr>
@@ -3635,7 +3939,7 @@
           <w:lang w:eastAsia="es-ES"/>
         </w:rPr>
         <w:drawing>
-          <wp:inline distT="0" distB="0" distL="0" distR="0" wp14:anchorId="091757DF" wp14:editId="5F92BF2E">
+          <wp:inline distT="0" distB="0" distL="0" distR="0" wp14:anchorId="5745CF4C" wp14:editId="2C2E70D3">
             <wp:extent cx="1906270" cy="1906270"/>
             <wp:effectExtent l="0" t="0" r="0" b="0"/>
             <wp:docPr id="34" name="Imagen 34" descr="H:\CLIENTE\PROYECTOSANGULAR\robotikarg\frontend\src\assets\logo2.png"/>
@@ -3700,6 +4004,7 @@
     <w:p>
       <w:pPr>
         <w:rPr>
+          <w:rFonts w:ascii="Times New Roman" w:hAnsi="Times New Roman" w:cs="Times New Roman"/>
           <w:lang w:eastAsia="en-US"/>
         </w:rPr>
       </w:pPr>
@@ -3733,6 +4038,7 @@
     <w:p>
       <w:pPr>
         <w:rPr>
+          <w:rFonts w:ascii="Times New Roman" w:hAnsi="Times New Roman" w:cs="Times New Roman"/>
           <w:lang w:eastAsia="en-US"/>
         </w:rPr>
       </w:pPr>
@@ -3753,6 +4059,7 @@
     <w:p>
       <w:pPr>
         <w:rPr>
+          <w:rFonts w:ascii="Times New Roman" w:hAnsi="Times New Roman" w:cs="Times New Roman"/>
           <w:lang w:eastAsia="en-US"/>
         </w:rPr>
       </w:pPr>
@@ -3760,6 +4067,7 @@
     <w:p>
       <w:pPr>
         <w:rPr>
+          <w:rFonts w:ascii="Times New Roman" w:hAnsi="Times New Roman" w:cs="Times New Roman"/>
           <w:lang w:eastAsia="en-US"/>
         </w:rPr>
       </w:pPr>
@@ -3787,10 +4095,10 @@
           <w:b/>
           <w:bCs/>
           <w:sz w:val="28"/>
+          <w:u w:val="single"/>
           <w:lang w:eastAsia="en-US"/>
         </w:rPr>
       </w:pPr>
-      <w:bookmarkStart w:id="31" w:name="_Toc60488195"/>
       <w:r>
         <w:rPr>
           <w:rStyle w:val="Ttulo3Car"/>
@@ -3801,13 +4109,15 @@
           <w:sz w:val="28"/>
           <w:lang w:eastAsia="en-US"/>
         </w:rPr>
-        <w:t>ESTRUCTURA</w:t>
-      </w:r>
-      <w:bookmarkEnd w:id="31"/>
-    </w:p>
-    <w:p>
-      <w:pPr>
-        <w:rPr>
+        <w:t>Estructura.</w:t>
+      </w:r>
+      <w:bookmarkStart w:id="30" w:name="_GoBack"/>
+      <w:bookmarkEnd w:id="30"/>
+    </w:p>
+    <w:p>
+      <w:pPr>
+        <w:rPr>
+          <w:rFonts w:ascii="Times New Roman" w:hAnsi="Times New Roman" w:cs="Times New Roman"/>
           <w:lang w:eastAsia="en-US"/>
         </w:rPr>
       </w:pPr>
@@ -3851,6 +4161,7 @@
     <w:p>
       <w:pPr>
         <w:rPr>
+          <w:rFonts w:ascii="Times New Roman" w:hAnsi="Times New Roman" w:cs="Times New Roman"/>
           <w:b/>
           <w:sz w:val="28"/>
           <w:u w:val="single"/>
@@ -3858,6 +4169,7 @@
       </w:pPr>
       <w:r>
         <w:rPr>
+          <w:rFonts w:ascii="Times New Roman" w:hAnsi="Times New Roman" w:cs="Times New Roman"/>
           <w:b/>
           <w:sz w:val="28"/>
           <w:u w:val="single"/>
@@ -3900,16 +4212,18 @@
       <w:pPr>
         <w:jc w:val="center"/>
         <w:rPr>
+          <w:rFonts w:ascii="Times New Roman" w:hAnsi="Times New Roman" w:cs="Times New Roman"/>
           <w:b/>
           <w:u w:val="single"/>
         </w:rPr>
       </w:pPr>
       <w:r>
         <w:rPr>
+          <w:rFonts w:ascii="Times New Roman" w:hAnsi="Times New Roman" w:cs="Times New Roman"/>
           <w:noProof/>
         </w:rPr>
         <w:drawing>
-          <wp:inline distT="0" distB="0" distL="0" distR="0" wp14:anchorId="18732366" wp14:editId="3F38A01B">
+          <wp:inline distT="0" distB="0" distL="0" distR="0" wp14:anchorId="0CAB1CCE" wp14:editId="1B7CCF9F">
             <wp:extent cx="5939624" cy="2893869"/>
             <wp:effectExtent l="0" t="0" r="0" b="0"/>
             <wp:docPr id="26" name="Imagen 26"/>
@@ -3990,10 +4304,11 @@
       </w:pPr>
       <w:r>
         <w:rPr>
+          <w:rFonts w:ascii="Times New Roman" w:hAnsi="Times New Roman" w:cs="Times New Roman"/>
           <w:noProof/>
         </w:rPr>
         <w:drawing>
-          <wp:inline distT="0" distB="0" distL="0" distR="0" wp14:anchorId="48EBBA1C" wp14:editId="5855648A">
+          <wp:inline distT="0" distB="0" distL="0" distR="0" wp14:anchorId="1E35D6DD" wp14:editId="1280966F">
             <wp:extent cx="6093458" cy="3045350"/>
             <wp:effectExtent l="0" t="0" r="0" b="0"/>
             <wp:docPr id="27" name="Imagen 27"/>
@@ -4098,10 +4413,11 @@
       </w:pPr>
       <w:r>
         <w:rPr>
+          <w:rFonts w:ascii="Times New Roman" w:hAnsi="Times New Roman" w:cs="Times New Roman"/>
           <w:noProof/>
         </w:rPr>
         <w:drawing>
-          <wp:inline distT="0" distB="0" distL="0" distR="0" wp14:anchorId="69D46678" wp14:editId="59D4B731">
+          <wp:inline distT="0" distB="0" distL="0" distR="0" wp14:anchorId="6A17D200" wp14:editId="2EE03440">
             <wp:extent cx="5937698" cy="2894275"/>
             <wp:effectExtent l="0" t="0" r="0" b="0"/>
             <wp:docPr id="28" name="Imagen 28"/>
@@ -4182,10 +4498,11 @@
       </w:pPr>
       <w:r>
         <w:rPr>
+          <w:rFonts w:ascii="Times New Roman" w:hAnsi="Times New Roman" w:cs="Times New Roman"/>
           <w:noProof/>
         </w:rPr>
         <w:drawing>
-          <wp:inline distT="0" distB="0" distL="0" distR="0" wp14:anchorId="42F1580D" wp14:editId="71FF94DB">
+          <wp:inline distT="0" distB="0" distL="0" distR="0" wp14:anchorId="6A414474" wp14:editId="64EC01BC">
             <wp:extent cx="6116289" cy="3053300"/>
             <wp:effectExtent l="0" t="0" r="0" b="0"/>
             <wp:docPr id="30" name="Imagen 30"/>
@@ -4279,25 +4596,41 @@
           <w:sz w:val="28"/>
           <w:u w:val="single"/>
         </w:rPr>
+        <w:t>Login</w:t>
+      </w:r>
+      <w:proofErr w:type="spellEnd"/>
+    </w:p>
+    <w:p>
+      <w:pPr>
+        <w:jc w:val="both"/>
+        <w:rPr>
+          <w:rFonts w:ascii="Times New Roman" w:hAnsi="Times New Roman" w:cs="Times New Roman"/>
+          <w:sz w:val="24"/>
+        </w:rPr>
+      </w:pPr>
+      <w:r>
+        <w:rPr>
+          <w:rFonts w:ascii="Times New Roman" w:hAnsi="Times New Roman" w:cs="Times New Roman"/>
+          <w:sz w:val="24"/>
+        </w:rPr>
         <w:lastRenderedPageBreak/>
-        <w:t>Login</w:t>
+        <w:t xml:space="preserve">En la página de </w:t>
+      </w:r>
+      <w:proofErr w:type="spellStart"/>
+      <w:r>
+        <w:rPr>
+          <w:rFonts w:ascii="Times New Roman" w:hAnsi="Times New Roman" w:cs="Times New Roman"/>
+          <w:sz w:val="24"/>
+        </w:rPr>
+        <w:t>login</w:t>
       </w:r>
       <w:proofErr w:type="spellEnd"/>
-    </w:p>
-    <w:p>
-      <w:pPr>
-        <w:jc w:val="both"/>
-        <w:rPr>
-          <w:rFonts w:ascii="Times New Roman" w:hAnsi="Times New Roman" w:cs="Times New Roman"/>
-          <w:sz w:val="24"/>
-        </w:rPr>
-      </w:pPr>
-      <w:r>
-        <w:rPr>
-          <w:rFonts w:ascii="Times New Roman" w:hAnsi="Times New Roman" w:cs="Times New Roman"/>
-          <w:sz w:val="24"/>
-        </w:rPr>
-        <w:t xml:space="preserve">En la página de </w:t>
+      <w:r>
+        <w:rPr>
+          <w:rFonts w:ascii="Times New Roman" w:hAnsi="Times New Roman" w:cs="Times New Roman"/>
+          <w:sz w:val="24"/>
+        </w:rPr>
+        <w:t xml:space="preserve">, el usuario invitado, se podrá </w:t>
       </w:r>
       <w:proofErr w:type="spellStart"/>
       <w:r>
@@ -4305,7 +4638,7 @@
           <w:rFonts w:ascii="Times New Roman" w:hAnsi="Times New Roman" w:cs="Times New Roman"/>
           <w:sz w:val="24"/>
         </w:rPr>
-        <w:t>login</w:t>
+        <w:t>loguear</w:t>
       </w:r>
       <w:proofErr w:type="spellEnd"/>
       <w:r>
@@ -4313,22 +4646,6 @@
           <w:rFonts w:ascii="Times New Roman" w:hAnsi="Times New Roman" w:cs="Times New Roman"/>
           <w:sz w:val="24"/>
         </w:rPr>
-        <w:t xml:space="preserve">, el usuario invitado, se podrá </w:t>
-      </w:r>
-      <w:proofErr w:type="spellStart"/>
-      <w:r>
-        <w:rPr>
-          <w:rFonts w:ascii="Times New Roman" w:hAnsi="Times New Roman" w:cs="Times New Roman"/>
-          <w:sz w:val="24"/>
-        </w:rPr>
-        <w:t>loguear</w:t>
-      </w:r>
-      <w:proofErr w:type="spellEnd"/>
-      <w:r>
-        <w:rPr>
-          <w:rFonts w:ascii="Times New Roman" w:hAnsi="Times New Roman" w:cs="Times New Roman"/>
-          <w:sz w:val="24"/>
-        </w:rPr>
         <w:t>/iniciar sesión</w:t>
       </w:r>
       <w:r>
@@ -4371,10 +4688,11 @@
       </w:pPr>
       <w:r>
         <w:rPr>
+          <w:rFonts w:ascii="Times New Roman" w:hAnsi="Times New Roman" w:cs="Times New Roman"/>
           <w:noProof/>
         </w:rPr>
         <w:drawing>
-          <wp:inline distT="0" distB="0" distL="0" distR="0" wp14:anchorId="4EE29B73" wp14:editId="75518FFE">
+          <wp:inline distT="0" distB="0" distL="0" distR="0" wp14:anchorId="4D0B8334" wp14:editId="4DB55009">
             <wp:extent cx="6058894" cy="3023277"/>
             <wp:effectExtent l="0" t="0" r="0" b="0"/>
             <wp:docPr id="31" name="Imagen 31"/>
@@ -4475,10 +4793,11 @@
       </w:pPr>
       <w:r>
         <w:rPr>
+          <w:rFonts w:ascii="Times New Roman" w:hAnsi="Times New Roman" w:cs="Times New Roman"/>
           <w:noProof/>
         </w:rPr>
         <w:drawing>
-          <wp:inline distT="0" distB="0" distL="0" distR="0" wp14:anchorId="4A63010B" wp14:editId="28770635">
+          <wp:inline distT="0" distB="0" distL="0" distR="0" wp14:anchorId="3FCC438F" wp14:editId="1A489A12">
             <wp:extent cx="6421919" cy="3212412"/>
             <wp:effectExtent l="0" t="0" r="0" b="0"/>
             <wp:docPr id="32" name="Imagen 32"/>
@@ -4563,13 +4882,18 @@
     <w:p>
       <w:pPr>
         <w:jc w:val="center"/>
-      </w:pPr>
-      <w:r>
-        <w:rPr>
+        <w:rPr>
+          <w:rFonts w:ascii="Times New Roman" w:hAnsi="Times New Roman" w:cs="Times New Roman"/>
+        </w:rPr>
+      </w:pPr>
+      <w:r>
+        <w:rPr>
+          <w:rFonts w:ascii="Times New Roman" w:hAnsi="Times New Roman" w:cs="Times New Roman"/>
           <w:noProof/>
         </w:rPr>
+        <w:lastRenderedPageBreak/>
         <w:drawing>
-          <wp:inline distT="0" distB="0" distL="0" distR="0" wp14:anchorId="696BBD81" wp14:editId="6551DAFF">
+          <wp:inline distT="0" distB="0" distL="0" distR="0" wp14:anchorId="6E4B6533" wp14:editId="5D764C5D">
             <wp:extent cx="6512118" cy="3100587"/>
             <wp:effectExtent l="0" t="0" r="0" b="0"/>
             <wp:docPr id="33" name="Imagen 33"/>
@@ -4608,6 +4932,9 @@
     <w:p>
       <w:pPr>
         <w:jc w:val="center"/>
+        <w:rPr>
+          <w:rFonts w:ascii="Times New Roman" w:hAnsi="Times New Roman" w:cs="Times New Roman"/>
+        </w:rPr>
       </w:pPr>
     </w:p>
     <w:p>
@@ -4656,10 +4983,11 @@
       </w:pPr>
       <w:r>
         <w:rPr>
+          <w:rFonts w:ascii="Times New Roman" w:hAnsi="Times New Roman" w:cs="Times New Roman"/>
           <w:noProof/>
         </w:rPr>
         <w:drawing>
-          <wp:inline distT="0" distB="0" distL="0" distR="0" wp14:anchorId="5BDF0C39" wp14:editId="3D4C0B25">
+          <wp:inline distT="0" distB="0" distL="0" distR="0" wp14:anchorId="1E5C68C6" wp14:editId="5A2C375D">
             <wp:extent cx="6407601" cy="3229174"/>
             <wp:effectExtent l="0" t="0" r="0" b="0"/>
             <wp:docPr id="36" name="Imagen 36"/>
@@ -4737,22 +5065,7 @@
           <w:rFonts w:ascii="Times New Roman" w:hAnsi="Times New Roman" w:cs="Times New Roman"/>
           <w:sz w:val="24"/>
         </w:rPr>
-        <w:lastRenderedPageBreak/>
-        <w:t>Además, p</w:t>
-      </w:r>
-      <w:r>
-        <w:rPr>
-          <w:rFonts w:ascii="Times New Roman" w:hAnsi="Times New Roman" w:cs="Times New Roman"/>
-          <w:sz w:val="24"/>
-        </w:rPr>
-        <w:t>uede filtrar por el lenguaje de la instrucción</w:t>
-      </w:r>
-      <w:r>
-        <w:rPr>
-          <w:rFonts w:ascii="Times New Roman" w:hAnsi="Times New Roman" w:cs="Times New Roman"/>
-          <w:sz w:val="24"/>
-        </w:rPr>
-        <w:t>.</w:t>
+        <w:t>Además, puede filtrar por el lenguaje de la instrucción.</w:t>
       </w:r>
     </w:p>
     <w:p>
@@ -4767,10 +5080,12 @@
       </w:pPr>
       <w:r>
         <w:rPr>
+          <w:rFonts w:ascii="Times New Roman" w:hAnsi="Times New Roman" w:cs="Times New Roman"/>
           <w:noProof/>
         </w:rPr>
+        <w:lastRenderedPageBreak/>
         <w:drawing>
-          <wp:inline distT="0" distB="0" distL="0" distR="0" wp14:anchorId="7779FAF6" wp14:editId="3065AF6B">
+          <wp:inline distT="0" distB="0" distL="0" distR="0" wp14:anchorId="6D54D6E7" wp14:editId="6AC5603D">
             <wp:extent cx="6655242" cy="3352473"/>
             <wp:effectExtent l="0" t="0" r="0" b="0"/>
             <wp:docPr id="39" name="Imagen 39"/>
@@ -4904,10 +5219,11 @@
       </w:pPr>
       <w:r>
         <w:rPr>
+          <w:rFonts w:ascii="Times New Roman" w:hAnsi="Times New Roman" w:cs="Times New Roman"/>
           <w:noProof/>
         </w:rPr>
         <w:drawing>
-          <wp:inline distT="0" distB="0" distL="0" distR="0" wp14:anchorId="6F0CA009" wp14:editId="09664C5D">
+          <wp:inline distT="0" distB="0" distL="0" distR="0" wp14:anchorId="3109FBD2" wp14:editId="670E8446">
             <wp:extent cx="6361044" cy="3166847"/>
             <wp:effectExtent l="0" t="0" r="0" b="0"/>
             <wp:docPr id="40" name="Imagen 40"/>
@@ -4971,6 +5287,7 @@
           <w:sz w:val="28"/>
           <w:u w:val="single"/>
         </w:rPr>
+        <w:lastRenderedPageBreak/>
         <w:t>Editar Perfil</w:t>
       </w:r>
     </w:p>
@@ -4987,14 +5304,7 @@
           <w:rFonts w:ascii="Times New Roman" w:hAnsi="Times New Roman" w:cs="Times New Roman"/>
           <w:sz w:val="24"/>
         </w:rPr>
-        <w:t xml:space="preserve">Se puede acceder dándole al candado. </w:t>
-      </w:r>
-      <w:r>
-        <w:rPr>
-          <w:rFonts w:ascii="Times New Roman" w:hAnsi="Times New Roman" w:cs="Times New Roman"/>
-          <w:sz w:val="24"/>
-        </w:rPr>
-        <w:t>Un usuario puede cambiar su dirección de correo electrónico, su contraseña, el teléfono de contacto, o añadir una foto. En futuras actualizaciones, se podría añadir su foto de perfil.</w:t>
+        <w:t>Se puede acceder dándole al candado. Un usuario puede cambiar su dirección de correo electrónico, su contraseña, el teléfono de contacto, o añadir una foto. En futuras actualizaciones, se podría añadir su foto de perfil.</w:t>
       </w:r>
     </w:p>
     <w:p>
@@ -5009,10 +5319,11 @@
       </w:pPr>
       <w:r>
         <w:rPr>
+          <w:rFonts w:ascii="Times New Roman" w:hAnsi="Times New Roman" w:cs="Times New Roman"/>
           <w:noProof/>
         </w:rPr>
         <w:drawing>
-          <wp:inline distT="0" distB="0" distL="0" distR="0" wp14:anchorId="2B82E4BA" wp14:editId="6EE6AE4E">
+          <wp:inline distT="0" distB="0" distL="0" distR="0" wp14:anchorId="32F55B3B" wp14:editId="09B9AC32">
             <wp:extent cx="6905593" cy="3427012"/>
             <wp:effectExtent l="0" t="0" r="0" b="0"/>
             <wp:docPr id="42" name="Imagen 42"/>
@@ -5098,13 +5409,17 @@
     <w:p>
       <w:pPr>
         <w:jc w:val="center"/>
-      </w:pPr>
-      <w:r>
-        <w:rPr>
+        <w:rPr>
+          <w:rFonts w:ascii="Times New Roman" w:hAnsi="Times New Roman" w:cs="Times New Roman"/>
+        </w:rPr>
+      </w:pPr>
+      <w:r>
+        <w:rPr>
+          <w:rFonts w:ascii="Times New Roman" w:hAnsi="Times New Roman" w:cs="Times New Roman"/>
           <w:noProof/>
         </w:rPr>
         <w:drawing>
-          <wp:inline distT="0" distB="0" distL="0" distR="0" wp14:anchorId="213DDC88" wp14:editId="5D421988">
+          <wp:inline distT="0" distB="0" distL="0" distR="0" wp14:anchorId="330FB1C3" wp14:editId="7C235722">
             <wp:extent cx="6046579" cy="3029447"/>
             <wp:effectExtent l="0" t="0" r="0" b="0"/>
             <wp:docPr id="43" name="Imagen 43"/>
@@ -5140,7 +5455,13 @@
         </w:drawing>
       </w:r>
     </w:p>
-    <w:p/>
+    <w:p>
+      <w:pPr>
+        <w:rPr>
+          <w:rFonts w:ascii="Times New Roman" w:hAnsi="Times New Roman" w:cs="Times New Roman"/>
+        </w:rPr>
+      </w:pPr>
+    </w:p>
     <w:p>
       <w:pPr>
         <w:pStyle w:val="Ttulo4"/>
@@ -5163,7 +5484,13 @@
         <w:t>Vistas del administrador</w:t>
       </w:r>
     </w:p>
-    <w:p/>
+    <w:p>
+      <w:pPr>
+        <w:rPr>
+          <w:rFonts w:ascii="Times New Roman" w:hAnsi="Times New Roman" w:cs="Times New Roman"/>
+        </w:rPr>
+      </w:pPr>
+    </w:p>
     <w:p>
       <w:pPr>
         <w:jc w:val="both"/>
@@ -5248,10 +5575,11 @@
       </w:pPr>
       <w:r>
         <w:rPr>
+          <w:rFonts w:ascii="Times New Roman" w:hAnsi="Times New Roman" w:cs="Times New Roman"/>
           <w:noProof/>
         </w:rPr>
         <w:drawing>
-          <wp:inline distT="0" distB="0" distL="0" distR="0" wp14:anchorId="0C928281" wp14:editId="1284E087">
+          <wp:inline distT="0" distB="0" distL="0" distR="0" wp14:anchorId="72D2B6A0" wp14:editId="18B4FAF5">
             <wp:extent cx="6448508" cy="2556639"/>
             <wp:effectExtent l="0" t="0" r="0" b="0"/>
             <wp:docPr id="52" name="Imagen 52"/>
@@ -5355,10 +5683,11 @@
       </w:pPr>
       <w:r>
         <w:rPr>
+          <w:rFonts w:ascii="Times New Roman" w:hAnsi="Times New Roman" w:cs="Times New Roman"/>
           <w:noProof/>
         </w:rPr>
         <w:drawing>
-          <wp:inline distT="0" distB="0" distL="0" distR="0" wp14:anchorId="1469EB2B" wp14:editId="2FCA09CD">
+          <wp:inline distT="0" distB="0" distL="0" distR="0" wp14:anchorId="720C52F5" wp14:editId="5DD7658E">
             <wp:extent cx="6496216" cy="2538067"/>
             <wp:effectExtent l="0" t="0" r="0" b="0"/>
             <wp:docPr id="53" name="Imagen 53"/>
@@ -5460,10 +5789,11 @@
       </w:pPr>
       <w:r>
         <w:rPr>
+          <w:rFonts w:ascii="Times New Roman" w:hAnsi="Times New Roman" w:cs="Times New Roman"/>
           <w:noProof/>
         </w:rPr>
         <w:drawing>
-          <wp:inline distT="0" distB="0" distL="0" distR="0" wp14:anchorId="55AA285C" wp14:editId="345B12AE">
+          <wp:inline distT="0" distB="0" distL="0" distR="0" wp14:anchorId="2B5FEFA6" wp14:editId="1A797ED6">
             <wp:extent cx="6663194" cy="2649294"/>
             <wp:effectExtent l="0" t="0" r="0" b="0"/>
             <wp:docPr id="54" name="Imagen 54"/>
@@ -5558,10 +5888,11 @@
       </w:pPr>
       <w:r>
         <w:rPr>
+          <w:rFonts w:ascii="Times New Roman" w:hAnsi="Times New Roman" w:cs="Times New Roman"/>
           <w:noProof/>
         </w:rPr>
         <w:drawing>
-          <wp:inline distT="0" distB="0" distL="0" distR="0" wp14:anchorId="765E0875" wp14:editId="081EDD54">
+          <wp:inline distT="0" distB="0" distL="0" distR="0" wp14:anchorId="42038ED1" wp14:editId="1D8AAECF">
             <wp:extent cx="6698525" cy="2623930"/>
             <wp:effectExtent l="0" t="0" r="0" b="0"/>
             <wp:docPr id="55" name="Imagen 55"/>
@@ -5724,10 +6055,11 @@
       </w:pPr>
       <w:r>
         <w:rPr>
+          <w:rFonts w:ascii="Times New Roman" w:hAnsi="Times New Roman" w:cs="Times New Roman"/>
           <w:noProof/>
         </w:rPr>
         <w:drawing>
-          <wp:inline distT="0" distB="0" distL="0" distR="0" wp14:anchorId="6F68E180" wp14:editId="51720FB7">
+          <wp:inline distT="0" distB="0" distL="0" distR="0" wp14:anchorId="6C610E98" wp14:editId="6279BD6D">
             <wp:extent cx="6679095" cy="2619342"/>
             <wp:effectExtent l="0" t="0" r="0" b="0"/>
             <wp:docPr id="56" name="Imagen 56"/>
@@ -5822,10 +6154,11 @@
       </w:pPr>
       <w:r>
         <w:rPr>
+          <w:rFonts w:ascii="Times New Roman" w:hAnsi="Times New Roman" w:cs="Times New Roman"/>
           <w:noProof/>
         </w:rPr>
         <w:drawing>
-          <wp:inline distT="0" distB="0" distL="0" distR="0" wp14:anchorId="3689465A" wp14:editId="210560E8">
+          <wp:inline distT="0" distB="0" distL="0" distR="0" wp14:anchorId="7364E120" wp14:editId="001D835D">
             <wp:extent cx="6354273" cy="3090860"/>
             <wp:effectExtent l="0" t="0" r="0" b="0"/>
             <wp:docPr id="57" name="Imagen 57"/>
@@ -5965,10 +6298,11 @@
       </w:pPr>
       <w:r>
         <w:rPr>
+          <w:rFonts w:ascii="Times New Roman" w:hAnsi="Times New Roman" w:cs="Times New Roman"/>
           <w:noProof/>
         </w:rPr>
         <w:drawing>
-          <wp:inline distT="0" distB="0" distL="0" distR="0" wp14:anchorId="008C784B" wp14:editId="78858D99">
+          <wp:inline distT="0" distB="0" distL="0" distR="0" wp14:anchorId="07452822" wp14:editId="03214D50">
             <wp:extent cx="6543698" cy="2560320"/>
             <wp:effectExtent l="0" t="0" r="0" b="0"/>
             <wp:docPr id="58" name="Imagen 58"/>
@@ -6052,10 +6386,11 @@
       </w:pPr>
       <w:r>
         <w:rPr>
+          <w:rFonts w:ascii="Times New Roman" w:hAnsi="Times New Roman" w:cs="Times New Roman"/>
           <w:noProof/>
         </w:rPr>
         <w:drawing>
-          <wp:inline distT="0" distB="0" distL="0" distR="0" wp14:anchorId="6BF9DFC8" wp14:editId="7FB4D821">
+          <wp:inline distT="0" distB="0" distL="0" distR="0" wp14:anchorId="2F9FB751" wp14:editId="1D487108">
             <wp:extent cx="6528021" cy="2582254"/>
             <wp:effectExtent l="0" t="0" r="0" b="0"/>
             <wp:docPr id="59" name="Imagen 59"/>
@@ -6228,10 +6563,11 @@
       </w:pPr>
       <w:r>
         <w:rPr>
+          <w:rFonts w:ascii="Times New Roman" w:hAnsi="Times New Roman" w:cs="Times New Roman"/>
           <w:noProof/>
         </w:rPr>
         <w:drawing>
-          <wp:inline distT="0" distB="0" distL="0" distR="0" wp14:anchorId="0CE76D3E" wp14:editId="0DF322D9">
+          <wp:inline distT="0" distB="0" distL="0" distR="0" wp14:anchorId="7F24F1E1" wp14:editId="47604ADC">
             <wp:extent cx="6750657" cy="2813155"/>
             <wp:effectExtent l="0" t="0" r="0" b="0"/>
             <wp:docPr id="60" name="Imagen 60"/>
@@ -6276,8 +6612,8 @@
           <w:sz w:val="28"/>
         </w:rPr>
       </w:pPr>
-      <w:bookmarkStart w:id="32" w:name="_Toc50801421"/>
-      <w:bookmarkStart w:id="33" w:name="_Toc60488196"/>
+      <w:bookmarkStart w:id="31" w:name="_Toc50801421"/>
+      <w:bookmarkStart w:id="32" w:name="_Toc60488196"/>
       <w:r>
         <w:rPr>
           <w:rFonts w:ascii="Times New Roman" w:hAnsi="Times New Roman" w:cs="Times New Roman"/>
@@ -6285,8 +6621,8 @@
         </w:rPr>
         <w:t>3.2.- Mapa del sitio.</w:t>
       </w:r>
+      <w:bookmarkEnd w:id="31"/>
       <w:bookmarkEnd w:id="32"/>
-      <w:bookmarkEnd w:id="33"/>
     </w:p>
     <w:p>
       <w:pPr>
@@ -7029,24 +7365,24 @@
           <w:rFonts w:ascii="Times New Roman" w:hAnsi="Times New Roman" w:cs="Times New Roman"/>
         </w:rPr>
       </w:pPr>
-      <w:bookmarkStart w:id="34" w:name="3.2.-_Tecnologías_empleadas."/>
-      <w:bookmarkStart w:id="35" w:name="_bookmark10"/>
-      <w:bookmarkStart w:id="36" w:name="_Toc60488197"/>
+      <w:bookmarkStart w:id="33" w:name="3.2.-_Tecnologías_empleadas."/>
+      <w:bookmarkStart w:id="34" w:name="_bookmark10"/>
+      <w:bookmarkStart w:id="35" w:name="_Toc60488197"/>
+      <w:bookmarkEnd w:id="33"/>
       <w:bookmarkEnd w:id="34"/>
+      <w:r>
+        <w:rPr>
+          <w:rFonts w:ascii="Times New Roman" w:hAnsi="Times New Roman" w:cs="Times New Roman"/>
+        </w:rPr>
+        <w:t>3.3</w:t>
+      </w:r>
+      <w:r>
+        <w:rPr>
+          <w:rFonts w:ascii="Times New Roman" w:hAnsi="Times New Roman" w:cs="Times New Roman"/>
+        </w:rPr>
+        <w:t>.- Tecnologías empleadas.</w:t>
+      </w:r>
       <w:bookmarkEnd w:id="35"/>
-      <w:r>
-        <w:rPr>
-          <w:rFonts w:ascii="Times New Roman" w:hAnsi="Times New Roman" w:cs="Times New Roman"/>
-        </w:rPr>
-        <w:t>3.3</w:t>
-      </w:r>
-      <w:r>
-        <w:rPr>
-          <w:rFonts w:ascii="Times New Roman" w:hAnsi="Times New Roman" w:cs="Times New Roman"/>
-        </w:rPr>
-        <w:t>.- Tecnologías empleadas.</w:t>
-      </w:r>
-      <w:bookmarkEnd w:id="36"/>
     </w:p>
     <w:p>
       <w:pPr>
@@ -7353,32 +7689,41 @@
           <w:rFonts w:ascii="Times New Roman" w:hAnsi="Times New Roman" w:cs="Times New Roman"/>
         </w:rPr>
       </w:pPr>
-      <w:bookmarkStart w:id="37" w:name="3.3.-_Esquema_entidad_Relación_de_Base_d"/>
-      <w:bookmarkStart w:id="38" w:name="_bookmark11"/>
-      <w:bookmarkStart w:id="39" w:name="_Toc60488198"/>
+      <w:bookmarkStart w:id="36" w:name="3.3.-_Esquema_entidad_Relación_de_Base_d"/>
+      <w:bookmarkStart w:id="37" w:name="_bookmark11"/>
+      <w:bookmarkStart w:id="38" w:name="_Toc60488198"/>
+      <w:bookmarkEnd w:id="36"/>
       <w:bookmarkEnd w:id="37"/>
+      <w:r>
+        <w:rPr>
+          <w:rFonts w:ascii="Times New Roman" w:hAnsi="Times New Roman" w:cs="Times New Roman"/>
+          <w:sz w:val="28"/>
+        </w:rPr>
+        <w:t>3.</w:t>
+      </w:r>
+      <w:r>
+        <w:rPr>
+          <w:rFonts w:ascii="Times New Roman" w:hAnsi="Times New Roman" w:cs="Times New Roman"/>
+          <w:sz w:val="28"/>
+        </w:rPr>
+        <w:t>4</w:t>
+      </w:r>
+      <w:r>
+        <w:rPr>
+          <w:rFonts w:ascii="Times New Roman" w:hAnsi="Times New Roman" w:cs="Times New Roman"/>
+          <w:sz w:val="28"/>
+        </w:rPr>
+        <w:t>.- Esquema entidad Relación de Base de Datos utilizada.</w:t>
+      </w:r>
       <w:bookmarkEnd w:id="38"/>
-      <w:r>
-        <w:rPr>
-          <w:rFonts w:ascii="Times New Roman" w:hAnsi="Times New Roman" w:cs="Times New Roman"/>
-        </w:rPr>
-        <w:t>3.</w:t>
-      </w:r>
-      <w:r>
-        <w:rPr>
-          <w:rFonts w:ascii="Times New Roman" w:hAnsi="Times New Roman" w:cs="Times New Roman"/>
-        </w:rPr>
-        <w:t>4</w:t>
-      </w:r>
-      <w:r>
-        <w:rPr>
-          <w:rFonts w:ascii="Times New Roman" w:hAnsi="Times New Roman" w:cs="Times New Roman"/>
-        </w:rPr>
-        <w:t>.- Esquema entidad Relación de Base de Datos utilizada.</w:t>
-      </w:r>
-      <w:bookmarkEnd w:id="39"/>
-    </w:p>
-    <w:p/>
+    </w:p>
+    <w:p>
+      <w:pPr>
+        <w:rPr>
+          <w:rFonts w:ascii="Times New Roman" w:hAnsi="Times New Roman" w:cs="Times New Roman"/>
+        </w:rPr>
+      </w:pPr>
+    </w:p>
     <w:p>
       <w:pPr>
         <w:pStyle w:val="Textoindependiente"/>
@@ -7392,11 +7737,12 @@
       </w:pPr>
       <w:r>
         <w:rPr>
+          <w:rFonts w:ascii="Times New Roman" w:hAnsi="Times New Roman" w:cs="Times New Roman"/>
           <w:noProof/>
           <w:lang w:eastAsia="es-ES"/>
         </w:rPr>
         <w:drawing>
-          <wp:inline distT="0" distB="0" distL="0" distR="0" wp14:anchorId="118AD851" wp14:editId="076BE28B">
+          <wp:inline distT="0" distB="0" distL="0" distR="0" wp14:anchorId="5424B901" wp14:editId="1FDA4876">
             <wp:extent cx="5612130" cy="5304155"/>
             <wp:effectExtent l="0" t="0" r="7620" b="0"/>
             <wp:docPr id="4" name="Imagen 4"/>
@@ -7433,10 +7779,15 @@
       </w:r>
     </w:p>
     <w:p>
-      <w:bookmarkStart w:id="40" w:name="4.-_INSTALACIÓN"/>
-      <w:bookmarkStart w:id="41" w:name="_bookmark12"/>
+      <w:pPr>
+        <w:rPr>
+          <w:rFonts w:ascii="Times New Roman" w:hAnsi="Times New Roman" w:cs="Times New Roman"/>
+        </w:rPr>
+      </w:pPr>
+      <w:bookmarkStart w:id="39" w:name="4.-_INSTALACIÓN"/>
+      <w:bookmarkStart w:id="40" w:name="_bookmark12"/>
+      <w:bookmarkEnd w:id="39"/>
       <w:bookmarkEnd w:id="40"/>
-      <w:bookmarkEnd w:id="41"/>
     </w:p>
     <w:p>
       <w:pPr>
@@ -7444,12 +7795,14 @@
         <w:jc w:val="both"/>
         <w:rPr>
           <w:rFonts w:ascii="Times New Roman" w:hAnsi="Times New Roman" w:cs="Times New Roman"/>
-        </w:rPr>
-      </w:pPr>
-      <w:bookmarkStart w:id="42" w:name="_Toc60488199"/>
-      <w:r>
-        <w:rPr>
-          <w:rFonts w:ascii="Times New Roman" w:hAnsi="Times New Roman" w:cs="Times New Roman"/>
+          <w:sz w:val="32"/>
+        </w:rPr>
+      </w:pPr>
+      <w:bookmarkStart w:id="41" w:name="_Toc60488199"/>
+      <w:r>
+        <w:rPr>
+          <w:rFonts w:ascii="Times New Roman" w:hAnsi="Times New Roman" w:cs="Times New Roman"/>
+          <w:sz w:val="32"/>
         </w:rPr>
         <w:lastRenderedPageBreak/>
         <w:t xml:space="preserve">4.- </w:t>
@@ -7457,10 +7810,11 @@
       <w:r>
         <w:rPr>
           <w:rFonts w:ascii="Times New Roman" w:hAnsi="Times New Roman" w:cs="Times New Roman"/>
+          <w:sz w:val="32"/>
         </w:rPr>
         <w:t>INSTALACIONES.</w:t>
       </w:r>
-      <w:bookmarkEnd w:id="42"/>
+      <w:bookmarkEnd w:id="41"/>
     </w:p>
     <w:p>
       <w:pPr>
@@ -7523,7 +7877,7 @@
           <w:lang w:eastAsia="es-ES"/>
         </w:rPr>
         <w:drawing>
-          <wp:inline distT="0" distB="0" distL="0" distR="0" wp14:anchorId="171022CF" wp14:editId="6114112D">
+          <wp:inline distT="0" distB="0" distL="0" distR="0" wp14:anchorId="141A9C54" wp14:editId="5BEC049A">
             <wp:extent cx="5556250" cy="2960441"/>
             <wp:effectExtent l="0" t="0" r="0" b="0"/>
             <wp:docPr id="1" name="Imagen 1"/>
@@ -7619,7 +7973,7 @@
           <w:lang w:eastAsia="es-ES"/>
         </w:rPr>
         <w:drawing>
-          <wp:inline distT="0" distB="0" distL="0" distR="0" wp14:anchorId="59E3CB1B" wp14:editId="12F3A9E5">
+          <wp:inline distT="0" distB="0" distL="0" distR="0" wp14:anchorId="087969BB" wp14:editId="34D9DFFC">
             <wp:extent cx="4533900" cy="3648075"/>
             <wp:effectExtent l="0" t="0" r="0" b="9525"/>
             <wp:docPr id="41" name="Imagen 41"/>
@@ -7808,17 +8162,7 @@
           <w:szCs w:val="24"/>
           <w:u w:val="single"/>
         </w:rPr>
-        <w:t xml:space="preserve"> Por ejemplo</w:t>
-      </w:r>
-      <w:r>
-        <w:rPr>
-          <w:rFonts w:ascii="Times New Roman" w:hAnsi="Times New Roman" w:cs="Times New Roman"/>
-          <w:b/>
-          <w:sz w:val="24"/>
-          <w:szCs w:val="24"/>
-          <w:u w:val="single"/>
-        </w:rPr>
-        <w:t xml:space="preserve">, para instalar </w:t>
+        <w:t xml:space="preserve"> Por ejemplo, para instalar </w:t>
       </w:r>
       <w:proofErr w:type="spellStart"/>
       <w:r>
@@ -7974,53 +8318,61 @@
         <w:jc w:val="both"/>
         <w:rPr>
           <w:rFonts w:ascii="Times New Roman" w:hAnsi="Times New Roman" w:cs="Times New Roman"/>
-        </w:rPr>
-      </w:pPr>
-      <w:bookmarkStart w:id="43" w:name="_Toc60488200"/>
-      <w:r>
-        <w:rPr>
-          <w:rFonts w:ascii="Times New Roman" w:hAnsi="Times New Roman" w:cs="Times New Roman"/>
+          <w:sz w:val="32"/>
+        </w:rPr>
+      </w:pPr>
+      <w:bookmarkStart w:id="42" w:name="_Toc60488200"/>
+      <w:r>
+        <w:rPr>
+          <w:rFonts w:ascii="Times New Roman" w:hAnsi="Times New Roman" w:cs="Times New Roman"/>
+          <w:sz w:val="32"/>
         </w:rPr>
         <w:lastRenderedPageBreak/>
-        <w:t>5</w:t>
-      </w:r>
-      <w:r>
-        <w:rPr>
-          <w:rFonts w:ascii="Times New Roman" w:hAnsi="Times New Roman" w:cs="Times New Roman"/>
-        </w:rPr>
-        <w:t xml:space="preserve">.- </w:t>
-      </w:r>
-      <w:r>
-        <w:rPr>
-          <w:rFonts w:ascii="Times New Roman" w:hAnsi="Times New Roman" w:cs="Times New Roman"/>
-        </w:rPr>
-        <w:t>EJECUCIÓN DEL PROYECTO.</w:t>
-      </w:r>
-      <w:bookmarkEnd w:id="43"/>
-    </w:p>
-    <w:p>
-      <w:r>
+        <w:t>5.- EJECUCIÓN DEL PROYECTO.</w:t>
+      </w:r>
+      <w:bookmarkEnd w:id="42"/>
+    </w:p>
+    <w:p>
+      <w:pPr>
+        <w:rPr>
+          <w:rFonts w:ascii="Times New Roman" w:hAnsi="Times New Roman" w:cs="Times New Roman"/>
+        </w:rPr>
+      </w:pPr>
+      <w:r>
+        <w:rPr>
+          <w:rFonts w:ascii="Times New Roman" w:hAnsi="Times New Roman" w:cs="Times New Roman"/>
+        </w:rPr>
         <w:t xml:space="preserve">Iniciamos </w:t>
       </w:r>
       <w:proofErr w:type="spellStart"/>
       <w:r>
+        <w:rPr>
+          <w:rFonts w:ascii="Times New Roman" w:hAnsi="Times New Roman" w:cs="Times New Roman"/>
+        </w:rPr>
         <w:t>xampp</w:t>
       </w:r>
       <w:proofErr w:type="spellEnd"/>
       <w:r>
+        <w:rPr>
+          <w:rFonts w:ascii="Times New Roman" w:hAnsi="Times New Roman" w:cs="Times New Roman"/>
+        </w:rPr>
         <w:t xml:space="preserve"> con el servicio de MYSQL.</w:t>
       </w:r>
     </w:p>
     <w:p>
       <w:pPr>
         <w:jc w:val="center"/>
-      </w:pPr>
-      <w:r>
-        <w:rPr>
+        <w:rPr>
+          <w:rFonts w:ascii="Times New Roman" w:hAnsi="Times New Roman" w:cs="Times New Roman"/>
+        </w:rPr>
+      </w:pPr>
+      <w:r>
+        <w:rPr>
+          <w:rFonts w:ascii="Times New Roman" w:hAnsi="Times New Roman" w:cs="Times New Roman"/>
           <w:noProof/>
         </w:rPr>
         <w:drawing>
-          <wp:inline distT="0" distB="0" distL="0" distR="0" wp14:anchorId="792B75FF" wp14:editId="17CA9B8C">
+          <wp:inline distT="0" distB="0" distL="0" distR="0" wp14:anchorId="2572911A" wp14:editId="37356205">
             <wp:extent cx="3747927" cy="3212327"/>
             <wp:effectExtent l="0" t="0" r="0" b="0"/>
             <wp:docPr id="44" name="Imagen 44"/>
@@ -8057,31 +8409,52 @@
       </w:r>
     </w:p>
     <w:p>
-      <w:r>
+      <w:pPr>
+        <w:rPr>
+          <w:rFonts w:ascii="Times New Roman" w:hAnsi="Times New Roman" w:cs="Times New Roman"/>
+        </w:rPr>
+      </w:pPr>
+      <w:r>
+        <w:rPr>
+          <w:rFonts w:ascii="Times New Roman" w:hAnsi="Times New Roman" w:cs="Times New Roman"/>
+        </w:rPr>
         <w:t>En caso de no tener la base de datos, ejecutamos el último script, que tengamos de ella.</w:t>
       </w:r>
       <w:r>
+        <w:rPr>
+          <w:rFonts w:ascii="Times New Roman" w:hAnsi="Times New Roman" w:cs="Times New Roman"/>
+        </w:rPr>
         <w:t xml:space="preserve"> En mi caso, tengo el </w:t>
       </w:r>
       <w:proofErr w:type="spellStart"/>
       <w:r>
+        <w:rPr>
+          <w:rFonts w:ascii="Times New Roman" w:hAnsi="Times New Roman" w:cs="Times New Roman"/>
+        </w:rPr>
         <w:t>HeidiSQL</w:t>
       </w:r>
       <w:proofErr w:type="spellEnd"/>
       <w:r>
+        <w:rPr>
+          <w:rFonts w:ascii="Times New Roman" w:hAnsi="Times New Roman" w:cs="Times New Roman"/>
+        </w:rPr>
         <w:t>.</w:t>
       </w:r>
     </w:p>
     <w:p>
       <w:pPr>
         <w:jc w:val="center"/>
-      </w:pPr>
-      <w:r>
-        <w:rPr>
+        <w:rPr>
+          <w:rFonts w:ascii="Times New Roman" w:hAnsi="Times New Roman" w:cs="Times New Roman"/>
+        </w:rPr>
+      </w:pPr>
+      <w:r>
+        <w:rPr>
+          <w:rFonts w:ascii="Times New Roman" w:hAnsi="Times New Roman" w:cs="Times New Roman"/>
           <w:noProof/>
         </w:rPr>
         <w:drawing>
-          <wp:inline distT="0" distB="0" distL="0" distR="0" wp14:anchorId="289F06F1" wp14:editId="10E8D862">
+          <wp:inline distT="0" distB="0" distL="0" distR="0" wp14:anchorId="15FE2FE9" wp14:editId="5380CC2B">
             <wp:extent cx="5612130" cy="2480945"/>
             <wp:effectExtent l="0" t="0" r="7620" b="0"/>
             <wp:docPr id="51" name="Imagen 51"/>
@@ -8118,36 +8491,60 @@
       </w:r>
     </w:p>
     <w:p>
-      <w:r>
+      <w:pPr>
+        <w:rPr>
+          <w:rFonts w:ascii="Times New Roman" w:hAnsi="Times New Roman" w:cs="Times New Roman"/>
+        </w:rPr>
+      </w:pPr>
+      <w:r>
+        <w:rPr>
+          <w:rFonts w:ascii="Times New Roman" w:hAnsi="Times New Roman" w:cs="Times New Roman"/>
+        </w:rPr>
         <w:t xml:space="preserve">Desde Visual Studio </w:t>
       </w:r>
       <w:proofErr w:type="spellStart"/>
       <w:r>
+        <w:rPr>
+          <w:rFonts w:ascii="Times New Roman" w:hAnsi="Times New Roman" w:cs="Times New Roman"/>
+        </w:rPr>
         <w:t>Code</w:t>
       </w:r>
       <w:proofErr w:type="spellEnd"/>
       <w:r>
+        <w:rPr>
+          <w:rFonts w:ascii="Times New Roman" w:hAnsi="Times New Roman" w:cs="Times New Roman"/>
+        </w:rPr>
         <w:t xml:space="preserve">, en una ventana y desde la raíz del proyecto ponemos cd </w:t>
       </w:r>
       <w:proofErr w:type="spellStart"/>
       <w:r>
+        <w:rPr>
+          <w:rFonts w:ascii="Times New Roman" w:hAnsi="Times New Roman" w:cs="Times New Roman"/>
+        </w:rPr>
         <w:t>backend</w:t>
       </w:r>
       <w:proofErr w:type="spellEnd"/>
       <w:r>
+        <w:rPr>
+          <w:rFonts w:ascii="Times New Roman" w:hAnsi="Times New Roman" w:cs="Times New Roman"/>
+        </w:rPr>
         <w:t>.</w:t>
       </w:r>
     </w:p>
     <w:p>
       <w:pPr>
         <w:jc w:val="center"/>
-      </w:pPr>
-      <w:r>
-        <w:rPr>
+        <w:rPr>
+          <w:rFonts w:ascii="Times New Roman" w:hAnsi="Times New Roman" w:cs="Times New Roman"/>
+        </w:rPr>
+      </w:pPr>
+      <w:r>
+        <w:rPr>
+          <w:rFonts w:ascii="Times New Roman" w:hAnsi="Times New Roman" w:cs="Times New Roman"/>
           <w:noProof/>
         </w:rPr>
         <w:drawing>
-          <wp:inline distT="0" distB="0" distL="0" distR="0" wp14:anchorId="35046EE2" wp14:editId="619F2CBF">
+          <wp:inline distT="0" distB="0" distL="0" distR="0" wp14:anchorId="0F257540" wp14:editId="2B0FD3BF">
             <wp:extent cx="5429250" cy="1647825"/>
             <wp:effectExtent l="0" t="0" r="0" b="9525"/>
             <wp:docPr id="45" name="Imagen 45"/>
@@ -8184,37 +8581,61 @@
       </w:r>
     </w:p>
     <w:p>
-      <w:r>
+      <w:pPr>
+        <w:rPr>
+          <w:rFonts w:ascii="Times New Roman" w:hAnsi="Times New Roman" w:cs="Times New Roman"/>
+        </w:rPr>
+      </w:pPr>
+      <w:r>
+        <w:rPr>
+          <w:rFonts w:ascii="Times New Roman" w:hAnsi="Times New Roman" w:cs="Times New Roman"/>
+        </w:rPr>
         <w:t xml:space="preserve">Después ponemos </w:t>
       </w:r>
       <w:proofErr w:type="spellStart"/>
       <w:r>
+        <w:rPr>
+          <w:rFonts w:ascii="Times New Roman" w:hAnsi="Times New Roman" w:cs="Times New Roman"/>
+        </w:rPr>
         <w:t>npm</w:t>
       </w:r>
       <w:proofErr w:type="spellEnd"/>
       <w:r>
+        <w:rPr>
+          <w:rFonts w:ascii="Times New Roman" w:hAnsi="Times New Roman" w:cs="Times New Roman"/>
+        </w:rPr>
         <w:t xml:space="preserve"> run </w:t>
       </w:r>
       <w:proofErr w:type="spellStart"/>
       <w:r>
+        <w:rPr>
+          <w:rFonts w:ascii="Times New Roman" w:hAnsi="Times New Roman" w:cs="Times New Roman"/>
+        </w:rPr>
         <w:t>dev</w:t>
       </w:r>
       <w:proofErr w:type="spellEnd"/>
       <w:r>
+        <w:rPr>
+          <w:rFonts w:ascii="Times New Roman" w:hAnsi="Times New Roman" w:cs="Times New Roman"/>
+        </w:rPr>
         <w:t>, para iniciar la parte back.</w:t>
       </w:r>
     </w:p>
     <w:p>
       <w:pPr>
         <w:jc w:val="center"/>
-      </w:pPr>
-      <w:r>
-        <w:rPr>
+        <w:rPr>
+          <w:rFonts w:ascii="Times New Roman" w:hAnsi="Times New Roman" w:cs="Times New Roman"/>
+        </w:rPr>
+      </w:pPr>
+      <w:r>
+        <w:rPr>
+          <w:rFonts w:ascii="Times New Roman" w:hAnsi="Times New Roman" w:cs="Times New Roman"/>
           <w:noProof/>
         </w:rPr>
         <w:lastRenderedPageBreak/>
         <w:drawing>
-          <wp:inline distT="0" distB="0" distL="0" distR="0" wp14:anchorId="1452D365" wp14:editId="207D2CDE">
+          <wp:inline distT="0" distB="0" distL="0" distR="0" wp14:anchorId="193B0268" wp14:editId="07D81638">
             <wp:extent cx="4667250" cy="2257425"/>
             <wp:effectExtent l="0" t="0" r="0" b="9525"/>
             <wp:docPr id="46" name="Imagen 46"/>
@@ -8250,47 +8671,89 @@
         </w:drawing>
       </w:r>
     </w:p>
-    <w:p/>
-    <w:p/>
-    <w:p>
-      <w:r>
+    <w:p>
+      <w:pPr>
+        <w:rPr>
+          <w:rFonts w:ascii="Times New Roman" w:hAnsi="Times New Roman" w:cs="Times New Roman"/>
+        </w:rPr>
+      </w:pPr>
+    </w:p>
+    <w:p>
+      <w:pPr>
+        <w:rPr>
+          <w:rFonts w:ascii="Times New Roman" w:hAnsi="Times New Roman" w:cs="Times New Roman"/>
+        </w:rPr>
+      </w:pPr>
+    </w:p>
+    <w:p>
+      <w:pPr>
+        <w:rPr>
+          <w:rFonts w:ascii="Times New Roman" w:hAnsi="Times New Roman" w:cs="Times New Roman"/>
+        </w:rPr>
+      </w:pPr>
+      <w:r>
+        <w:rPr>
+          <w:rFonts w:ascii="Times New Roman" w:hAnsi="Times New Roman" w:cs="Times New Roman"/>
+        </w:rPr>
         <w:t xml:space="preserve">En otra ventana, también desde </w:t>
       </w:r>
       <w:proofErr w:type="spellStart"/>
       <w:r>
+        <w:rPr>
+          <w:rFonts w:ascii="Times New Roman" w:hAnsi="Times New Roman" w:cs="Times New Roman"/>
+        </w:rPr>
         <w:t>backend</w:t>
       </w:r>
       <w:proofErr w:type="spellEnd"/>
       <w:r>
+        <w:rPr>
+          <w:rFonts w:ascii="Times New Roman" w:hAnsi="Times New Roman" w:cs="Times New Roman"/>
+        </w:rPr>
         <w:t xml:space="preserve">, ponemos </w:t>
       </w:r>
       <w:proofErr w:type="spellStart"/>
       <w:r>
+        <w:rPr>
+          <w:rFonts w:ascii="Times New Roman" w:hAnsi="Times New Roman" w:cs="Times New Roman"/>
+        </w:rPr>
         <w:t>npm</w:t>
       </w:r>
       <w:proofErr w:type="spellEnd"/>
       <w:r>
+        <w:rPr>
+          <w:rFonts w:ascii="Times New Roman" w:hAnsi="Times New Roman" w:cs="Times New Roman"/>
+        </w:rPr>
         <w:t xml:space="preserve"> run </w:t>
       </w:r>
       <w:proofErr w:type="spellStart"/>
       <w:r>
+        <w:rPr>
+          <w:rFonts w:ascii="Times New Roman" w:hAnsi="Times New Roman" w:cs="Times New Roman"/>
+        </w:rPr>
         <w:t>build</w:t>
       </w:r>
       <w:proofErr w:type="spellEnd"/>
       <w:r>
+        <w:rPr>
+          <w:rFonts w:ascii="Times New Roman" w:hAnsi="Times New Roman" w:cs="Times New Roman"/>
+        </w:rPr>
         <w:t>.</w:t>
       </w:r>
     </w:p>
     <w:p>
       <w:pPr>
         <w:jc w:val="center"/>
-      </w:pPr>
-      <w:r>
-        <w:rPr>
+        <w:rPr>
+          <w:rFonts w:ascii="Times New Roman" w:hAnsi="Times New Roman" w:cs="Times New Roman"/>
+        </w:rPr>
+      </w:pPr>
+      <w:r>
+        <w:rPr>
+          <w:rFonts w:ascii="Times New Roman" w:hAnsi="Times New Roman" w:cs="Times New Roman"/>
           <w:noProof/>
         </w:rPr>
         <w:drawing>
-          <wp:inline distT="0" distB="0" distL="0" distR="0" wp14:anchorId="033DCBF4" wp14:editId="74C600DE">
+          <wp:inline distT="0" distB="0" distL="0" distR="0" wp14:anchorId="07D90BEF" wp14:editId="2CAB7C09">
             <wp:extent cx="3752850" cy="1314450"/>
             <wp:effectExtent l="0" t="0" r="0" b="0"/>
             <wp:docPr id="47" name="Imagen 47"/>
@@ -8326,47 +8789,89 @@
         </w:drawing>
       </w:r>
     </w:p>
-    <w:p/>
-    <w:p>
-      <w:r>
+    <w:p>
+      <w:pPr>
+        <w:rPr>
+          <w:rFonts w:ascii="Times New Roman" w:hAnsi="Times New Roman" w:cs="Times New Roman"/>
+        </w:rPr>
+      </w:pPr>
+    </w:p>
+    <w:p>
+      <w:pPr>
+        <w:rPr>
+          <w:rFonts w:ascii="Times New Roman" w:hAnsi="Times New Roman" w:cs="Times New Roman"/>
+        </w:rPr>
+      </w:pPr>
+      <w:r>
+        <w:rPr>
+          <w:rFonts w:ascii="Times New Roman" w:hAnsi="Times New Roman" w:cs="Times New Roman"/>
+        </w:rPr>
         <w:t xml:space="preserve">Y en otra ventana, en la parte </w:t>
       </w:r>
       <w:proofErr w:type="spellStart"/>
       <w:r>
+        <w:rPr>
+          <w:rFonts w:ascii="Times New Roman" w:hAnsi="Times New Roman" w:cs="Times New Roman"/>
+        </w:rPr>
         <w:t>frontend</w:t>
       </w:r>
       <w:proofErr w:type="spellEnd"/>
       <w:r>
+        <w:rPr>
+          <w:rFonts w:ascii="Times New Roman" w:hAnsi="Times New Roman" w:cs="Times New Roman"/>
+        </w:rPr>
         <w:t xml:space="preserve">, ponemos </w:t>
       </w:r>
       <w:proofErr w:type="spellStart"/>
       <w:r>
+        <w:rPr>
+          <w:rFonts w:ascii="Times New Roman" w:hAnsi="Times New Roman" w:cs="Times New Roman"/>
+        </w:rPr>
         <w:t>ng</w:t>
       </w:r>
       <w:proofErr w:type="spellEnd"/>
       <w:r>
+        <w:rPr>
+          <w:rFonts w:ascii="Times New Roman" w:hAnsi="Times New Roman" w:cs="Times New Roman"/>
+        </w:rPr>
         <w:t xml:space="preserve"> </w:t>
       </w:r>
       <w:proofErr w:type="spellStart"/>
       <w:r>
+        <w:rPr>
+          <w:rFonts w:ascii="Times New Roman" w:hAnsi="Times New Roman" w:cs="Times New Roman"/>
+        </w:rPr>
         <w:t>serve</w:t>
       </w:r>
       <w:proofErr w:type="spellEnd"/>
       <w:r>
+        <w:rPr>
+          <w:rFonts w:ascii="Times New Roman" w:hAnsi="Times New Roman" w:cs="Times New Roman"/>
+        </w:rPr>
         <w:t>.</w:t>
       </w:r>
     </w:p>
-    <w:p/>
+    <w:p>
+      <w:pPr>
+        <w:rPr>
+          <w:rFonts w:ascii="Times New Roman" w:hAnsi="Times New Roman" w:cs="Times New Roman"/>
+        </w:rPr>
+      </w:pPr>
+    </w:p>
     <w:p>
       <w:pPr>
         <w:jc w:val="center"/>
-      </w:pPr>
-      <w:r>
-        <w:rPr>
+        <w:rPr>
+          <w:rFonts w:ascii="Times New Roman" w:hAnsi="Times New Roman" w:cs="Times New Roman"/>
+        </w:rPr>
+      </w:pPr>
+      <w:r>
+        <w:rPr>
+          <w:rFonts w:ascii="Times New Roman" w:hAnsi="Times New Roman" w:cs="Times New Roman"/>
           <w:noProof/>
         </w:rPr>
         <w:drawing>
-          <wp:inline distT="0" distB="0" distL="0" distR="0" wp14:anchorId="6D522188" wp14:editId="2B2E1DCA">
+          <wp:inline distT="0" distB="0" distL="0" distR="0" wp14:anchorId="49C21F30" wp14:editId="37335DF0">
             <wp:extent cx="5612130" cy="1812290"/>
             <wp:effectExtent l="0" t="0" r="7620" b="0"/>
             <wp:docPr id="48" name="Imagen 48"/>
@@ -8402,13 +8907,30 @@
         </w:drawing>
       </w:r>
     </w:p>
-    <w:p/>
-    <w:p>
-      <w:r>
+    <w:p>
+      <w:pPr>
+        <w:rPr>
+          <w:rFonts w:ascii="Times New Roman" w:hAnsi="Times New Roman" w:cs="Times New Roman"/>
+        </w:rPr>
+      </w:pPr>
+    </w:p>
+    <w:p>
+      <w:pPr>
+        <w:rPr>
+          <w:rFonts w:ascii="Times New Roman" w:hAnsi="Times New Roman" w:cs="Times New Roman"/>
+        </w:rPr>
+      </w:pPr>
+      <w:r>
+        <w:rPr>
+          <w:rFonts w:ascii="Times New Roman" w:hAnsi="Times New Roman" w:cs="Times New Roman"/>
+        </w:rPr>
         <w:t>Una vez que haya compilado, en nuestro navegador ponemos localhost</w:t>
       </w:r>
       <w:proofErr w:type="gramStart"/>
       <w:r>
+        <w:rPr>
+          <w:rFonts w:ascii="Times New Roman" w:hAnsi="Times New Roman" w:cs="Times New Roman"/>
+        </w:rPr>
         <w:t>:4200</w:t>
       </w:r>
       <w:proofErr w:type="gramEnd"/>
@@ -8416,13 +8938,17 @@
     <w:p>
       <w:pPr>
         <w:jc w:val="center"/>
-      </w:pPr>
-      <w:r>
-        <w:rPr>
+        <w:rPr>
+          <w:rFonts w:ascii="Times New Roman" w:hAnsi="Times New Roman" w:cs="Times New Roman"/>
+        </w:rPr>
+      </w:pPr>
+      <w:r>
+        <w:rPr>
+          <w:rFonts w:ascii="Times New Roman" w:hAnsi="Times New Roman" w:cs="Times New Roman"/>
           <w:noProof/>
         </w:rPr>
         <w:drawing>
-          <wp:inline distT="0" distB="0" distL="0" distR="0" wp14:anchorId="78212598" wp14:editId="2B22E2D0">
+          <wp:inline distT="0" distB="0" distL="0" distR="0" wp14:anchorId="48A7906F" wp14:editId="5F5CE0C4">
             <wp:extent cx="1476375" cy="266700"/>
             <wp:effectExtent l="0" t="0" r="9525" b="0"/>
             <wp:docPr id="49" name="Imagen 49"/>
@@ -8459,21 +8985,33 @@
       </w:r>
     </w:p>
     <w:p>
-      <w:r>
+      <w:pPr>
+        <w:rPr>
+          <w:rFonts w:ascii="Times New Roman" w:hAnsi="Times New Roman" w:cs="Times New Roman"/>
+        </w:rPr>
+      </w:pPr>
+      <w:r>
+        <w:rPr>
+          <w:rFonts w:ascii="Times New Roman" w:hAnsi="Times New Roman" w:cs="Times New Roman"/>
+        </w:rPr>
         <w:t>Y nos saldrá la página de inicio.</w:t>
       </w:r>
     </w:p>
     <w:p>
       <w:pPr>
         <w:jc w:val="center"/>
-      </w:pPr>
-      <w:r>
-        <w:rPr>
+        <w:rPr>
+          <w:rFonts w:ascii="Times New Roman" w:hAnsi="Times New Roman" w:cs="Times New Roman"/>
+        </w:rPr>
+      </w:pPr>
+      <w:r>
+        <w:rPr>
+          <w:rFonts w:ascii="Times New Roman" w:hAnsi="Times New Roman" w:cs="Times New Roman"/>
           <w:noProof/>
         </w:rPr>
         <w:lastRenderedPageBreak/>
         <w:drawing>
-          <wp:inline distT="0" distB="0" distL="0" distR="0" wp14:anchorId="511BEBDA" wp14:editId="4ADC75FC">
+          <wp:inline distT="0" distB="0" distL="0" distR="0" wp14:anchorId="0927B55E" wp14:editId="53659BC8">
             <wp:extent cx="5612130" cy="2733040"/>
             <wp:effectExtent l="0" t="0" r="7620" b="0"/>
             <wp:docPr id="50" name="Imagen 50"/>
@@ -8834,12 +9372,14 @@
         <w:jc w:val="both"/>
         <w:rPr>
           <w:rFonts w:ascii="Times New Roman" w:hAnsi="Times New Roman" w:cs="Times New Roman"/>
-        </w:rPr>
-      </w:pPr>
-      <w:bookmarkStart w:id="44" w:name="_Toc60488201"/>
-      <w:r>
-        <w:rPr>
-          <w:rFonts w:ascii="Times New Roman" w:hAnsi="Times New Roman" w:cs="Times New Roman"/>
+          <w:sz w:val="32"/>
+        </w:rPr>
+      </w:pPr>
+      <w:bookmarkStart w:id="43" w:name="_Toc60488201"/>
+      <w:r>
+        <w:rPr>
+          <w:rFonts w:ascii="Times New Roman" w:hAnsi="Times New Roman" w:cs="Times New Roman"/>
+          <w:sz w:val="32"/>
         </w:rPr>
         <w:lastRenderedPageBreak/>
         <w:t>6</w:t>
@@ -8847,22 +9387,18 @@
       <w:r>
         <w:rPr>
           <w:rFonts w:ascii="Times New Roman" w:hAnsi="Times New Roman" w:cs="Times New Roman"/>
+          <w:sz w:val="32"/>
         </w:rPr>
         <w:t>.</w:t>
       </w:r>
       <w:r>
         <w:rPr>
           <w:rFonts w:ascii="Times New Roman" w:hAnsi="Times New Roman" w:cs="Times New Roman"/>
-        </w:rPr>
-        <w:t>- FUTURAS MEJORAS</w:t>
-      </w:r>
-      <w:r>
-        <w:rPr>
-          <w:rFonts w:ascii="Times New Roman" w:hAnsi="Times New Roman" w:cs="Times New Roman"/>
-        </w:rPr>
-        <w:t>.</w:t>
-      </w:r>
-      <w:bookmarkEnd w:id="44"/>
+          <w:sz w:val="32"/>
+        </w:rPr>
+        <w:t>- FUTURAS MEJORAS.</w:t>
+      </w:r>
+      <w:bookmarkEnd w:id="43"/>
     </w:p>
     <w:p>
       <w:pPr>
@@ -9019,16 +9555,18 @@
       </w:pPr>
       <w:r>
         <w:rPr>
+          <w:rFonts w:ascii="Times New Roman" w:hAnsi="Times New Roman" w:cs="Times New Roman"/>
           <w:noProof/>
         </w:rPr>
         <w:t xml:space="preserve"> </w:t>
       </w:r>
       <w:r>
         <w:rPr>
+          <w:rFonts w:ascii="Times New Roman" w:hAnsi="Times New Roman" w:cs="Times New Roman"/>
           <w:noProof/>
         </w:rPr>
         <w:drawing>
-          <wp:inline distT="0" distB="0" distL="0" distR="0" wp14:anchorId="75102B52" wp14:editId="085AE3D3">
+          <wp:inline distT="0" distB="0" distL="0" distR="0" wp14:anchorId="7C16302E" wp14:editId="7A433D75">
             <wp:extent cx="6209968" cy="3022775"/>
             <wp:effectExtent l="0" t="0" r="0" b="0"/>
             <wp:docPr id="29" name="Imagen 29"/>
@@ -9111,6 +9649,45 @@
         <w:rPr>
           <w:rFonts w:ascii="Times New Roman" w:hAnsi="Times New Roman" w:cs="Times New Roman"/>
         </w:rPr>
+        <w:t xml:space="preserve">Modificar la ruta de subida de las imágenes para que en vez de poner la ruta </w:t>
+      </w:r>
+      <w:proofErr w:type="spellStart"/>
+      <w:r>
+        <w:rPr>
+          <w:rFonts w:ascii="Times New Roman" w:hAnsi="Times New Roman" w:cs="Times New Roman"/>
+        </w:rPr>
+        <w:t>Fakepath</w:t>
+      </w:r>
+      <w:proofErr w:type="spellEnd"/>
+      <w:r>
+        <w:rPr>
+          <w:rFonts w:ascii="Times New Roman" w:hAnsi="Times New Roman" w:cs="Times New Roman"/>
+        </w:rPr>
+        <w:t>, ponga la correcta y se suba al proyecto la imagen.</w:t>
+      </w:r>
+    </w:p>
+    <w:p>
+      <w:pPr>
+        <w:pStyle w:val="Prrafodelista"/>
+        <w:numPr>
+          <w:ilvl w:val="1"/>
+          <w:numId w:val="1"/>
+        </w:numPr>
+        <w:tabs>
+          <w:tab w:val="left" w:pos="820"/>
+          <w:tab w:val="left" w:pos="821"/>
+        </w:tabs>
+        <w:spacing w:before="42" w:line="276" w:lineRule="auto"/>
+        <w:ind w:right="378"/>
+        <w:jc w:val="both"/>
+        <w:rPr>
+          <w:rFonts w:ascii="Times New Roman" w:hAnsi="Times New Roman" w:cs="Times New Roman"/>
+        </w:rPr>
+      </w:pPr>
+      <w:r>
+        <w:rPr>
+          <w:rFonts w:ascii="Times New Roman" w:hAnsi="Times New Roman" w:cs="Times New Roman"/>
+        </w:rPr>
         <w:t>Revisar el correcto funcionamiento de la página web.</w:t>
       </w:r>
     </w:p>
@@ -9347,31 +9924,22 @@
     </w:p>
     <w:p>
       <w:pPr>
-        <w:pStyle w:val="Textoindependiente"/>
-        <w:spacing w:before="12"/>
-        <w:jc w:val="both"/>
-        <w:rPr>
-          <w:rFonts w:ascii="Times New Roman" w:hAnsi="Times New Roman" w:cs="Times New Roman"/>
-          <w:sz w:val="21"/>
-        </w:rPr>
-      </w:pPr>
-    </w:p>
-    <w:p>
-      <w:pPr>
         <w:pStyle w:val="Ttulo1"/>
         <w:jc w:val="both"/>
         <w:rPr>
           <w:rFonts w:ascii="Times New Roman" w:hAnsi="Times New Roman" w:cs="Times New Roman"/>
-        </w:rPr>
-      </w:pPr>
-      <w:bookmarkStart w:id="45" w:name="8.-_Enlaces"/>
-      <w:bookmarkStart w:id="46" w:name="_bookmark19"/>
-      <w:bookmarkStart w:id="47" w:name="_Toc60488202"/>
+          <w:sz w:val="32"/>
+        </w:rPr>
+      </w:pPr>
+      <w:bookmarkStart w:id="44" w:name="8.-_Enlaces"/>
+      <w:bookmarkStart w:id="45" w:name="_bookmark19"/>
+      <w:bookmarkStart w:id="46" w:name="_Toc60488202"/>
+      <w:bookmarkEnd w:id="44"/>
       <w:bookmarkEnd w:id="45"/>
-      <w:bookmarkEnd w:id="46"/>
-      <w:r>
-        <w:rPr>
-          <w:rFonts w:ascii="Times New Roman" w:hAnsi="Times New Roman" w:cs="Times New Roman"/>
+      <w:r>
+        <w:rPr>
+          <w:rFonts w:ascii="Times New Roman" w:hAnsi="Times New Roman" w:cs="Times New Roman"/>
+          <w:sz w:val="32"/>
         </w:rPr>
         <w:lastRenderedPageBreak/>
         <w:t>7</w:t>
@@ -9379,22 +9947,18 @@
       <w:r>
         <w:rPr>
           <w:rFonts w:ascii="Times New Roman" w:hAnsi="Times New Roman" w:cs="Times New Roman"/>
+          <w:sz w:val="32"/>
         </w:rPr>
         <w:t xml:space="preserve">.- </w:t>
       </w:r>
       <w:r>
         <w:rPr>
           <w:rFonts w:ascii="Times New Roman" w:hAnsi="Times New Roman" w:cs="Times New Roman"/>
-        </w:rPr>
-        <w:t>ENLACES</w:t>
-      </w:r>
-      <w:r>
-        <w:rPr>
-          <w:rFonts w:ascii="Times New Roman" w:hAnsi="Times New Roman" w:cs="Times New Roman"/>
-        </w:rPr>
-        <w:t>.</w:t>
-      </w:r>
-      <w:bookmarkEnd w:id="47"/>
+          <w:sz w:val="32"/>
+        </w:rPr>
+        <w:t>ENLACES.</w:t>
+      </w:r>
+      <w:bookmarkEnd w:id="46"/>
     </w:p>
     <w:p>
       <w:pPr>
@@ -9906,35 +10470,41 @@
           <w:sz w:val="32"/>
         </w:rPr>
       </w:pPr>
-      <w:bookmarkStart w:id="48" w:name="9.-_Descargas"/>
-      <w:bookmarkStart w:id="49" w:name="_bookmark20"/>
-      <w:bookmarkStart w:id="50" w:name="_Toc60488203"/>
+      <w:bookmarkStart w:id="47" w:name="9.-_Descargas"/>
+      <w:bookmarkStart w:id="48" w:name="_bookmark20"/>
+      <w:bookmarkStart w:id="49" w:name="_Toc60488203"/>
+      <w:bookmarkEnd w:id="47"/>
       <w:bookmarkEnd w:id="48"/>
+      <w:r>
+        <w:rPr>
+          <w:rFonts w:ascii="Times New Roman" w:hAnsi="Times New Roman" w:cs="Times New Roman"/>
+          <w:sz w:val="32"/>
+        </w:rPr>
+        <w:t>8</w:t>
+      </w:r>
+      <w:r>
+        <w:rPr>
+          <w:rFonts w:ascii="Times New Roman" w:hAnsi="Times New Roman" w:cs="Times New Roman"/>
+          <w:sz w:val="32"/>
+        </w:rPr>
+        <w:t xml:space="preserve">.- </w:t>
+      </w:r>
+      <w:r>
+        <w:rPr>
+          <w:rFonts w:ascii="Times New Roman" w:hAnsi="Times New Roman" w:cs="Times New Roman"/>
+          <w:sz w:val="32"/>
+        </w:rPr>
+        <w:t>DATOS DE ACCESO.</w:t>
+      </w:r>
       <w:bookmarkEnd w:id="49"/>
-      <w:r>
-        <w:rPr>
-          <w:rFonts w:ascii="Times New Roman" w:hAnsi="Times New Roman" w:cs="Times New Roman"/>
-          <w:sz w:val="32"/>
-        </w:rPr>
-        <w:t>8</w:t>
-      </w:r>
-      <w:r>
-        <w:rPr>
-          <w:rFonts w:ascii="Times New Roman" w:hAnsi="Times New Roman" w:cs="Times New Roman"/>
-          <w:sz w:val="32"/>
-        </w:rPr>
-        <w:t xml:space="preserve">.- </w:t>
-      </w:r>
-      <w:r>
-        <w:rPr>
-          <w:rFonts w:ascii="Times New Roman" w:hAnsi="Times New Roman" w:cs="Times New Roman"/>
-          <w:sz w:val="32"/>
-        </w:rPr>
-        <w:t>DATOS DE ACCESO.</w:t>
-      </w:r>
-      <w:bookmarkEnd w:id="50"/>
-    </w:p>
-    <w:p/>
+    </w:p>
+    <w:p>
+      <w:pPr>
+        <w:rPr>
+          <w:rFonts w:ascii="Times New Roman" w:hAnsi="Times New Roman" w:cs="Times New Roman"/>
+        </w:rPr>
+      </w:pPr>
+    </w:p>
     <w:p>
       <w:pPr>
         <w:rPr>
@@ -10280,8 +10850,8 @@
           <w:u w:val="single"/>
         </w:rPr>
       </w:pPr>
-      <w:bookmarkStart w:id="51" w:name="ICONOS"/>
-      <w:bookmarkEnd w:id="51"/>
+      <w:bookmarkStart w:id="50" w:name="ICONOS"/>
+      <w:bookmarkEnd w:id="50"/>
     </w:p>
     <w:p>
       <w:pPr>
@@ -10476,6 +11046,7 @@
           <w:docPartUnique/>
         </w:docPartObj>
       </w:sdtPr>
+      <w:sdtEndPr/>
       <w:sdtContent>
         <w:r>
           <w:rPr>
@@ -10533,7 +11104,7 @@
                           <w:sz w:val="52"/>
                           <w:szCs w:val="52"/>
                         </w:rPr>
-                        <w:t>10</w:t>
+                        <w:t>4</w:t>
                       </w:r>
                       <w:r>
                         <w:rPr>
@@ -11501,8 +12072,8 @@
   <w:abstractNum w:abstractNumId="7">
     <w:nsid w:val="335751F9"/>
     <w:multiLevelType w:val="hybridMultilevel"/>
-    <w:tmpl w:val="E89064E6"/>
-    <w:lvl w:ilvl="0" w:tplc="0C0A0001">
+    <w:tmpl w:val="949EDB6E"/>
+    <w:lvl w:ilvl="0" w:tplc="10503D66">
       <w:start w:val="1"/>
       <w:numFmt w:val="bullet"/>
       <w:lvlText w:val=""/>
@@ -11512,6 +12083,7 @@
       </w:pPr>
       <w:rPr>
         <w:rFonts w:ascii="Symbol" w:hAnsi="Symbol" w:hint="default"/>
+        <w:color w:val="auto"/>
       </w:rPr>
     </w:lvl>
     <w:lvl w:ilvl="1" w:tplc="0C0A0003" w:tentative="1">
@@ -13088,13 +13660,6 @@
     <w:pitch w:val="variable"/>
     <w:sig w:usb0="E1002EFF" w:usb1="C000605B" w:usb2="00000029" w:usb3="00000000" w:csb0="000101FF" w:csb1="00000000"/>
   </w:font>
-  <w:font w:name="Consolas">
-    <w:panose1 w:val="020B0609020204030204"/>
-    <w:charset w:val="00"/>
-    <w:family w:val="modern"/>
-    <w:pitch w:val="fixed"/>
-    <w:sig w:usb0="E00006FF" w:usb1="0000FCFF" w:usb2="00000001" w:usb3="00000000" w:csb0="0000019F" w:csb1="00000000"/>
-  </w:font>
 </w:fonts>
 </file>
 
@@ -13120,6 +13685,8 @@
     <w:rsid w:val="00367387"/>
     <w:rsid w:val="003761D4"/>
     <w:rsid w:val="00C15C1F"/>
+    <w:rsid w:val="00D60E7F"/>
+    <w:rsid w:val="00D62EDD"/>
     <w:rsid w:val="00DD1D48"/>
     <w:rsid w:val="00E407CA"/>
   </w:rsids>
@@ -13927,7 +14494,7 @@
 </file>
 
 <file path=customXml/itemProps2.xml><?xml version="1.0" encoding="utf-8"?>
-<ds:datastoreItem xmlns:ds="http://schemas.openxmlformats.org/officeDocument/2006/customXml" ds:itemID="{E489C32F-9092-4D7B-990B-65246134FC0E}">
+<ds:datastoreItem xmlns:ds="http://schemas.openxmlformats.org/officeDocument/2006/customXml" ds:itemID="{A7BA912C-3190-4172-8858-A5C4E6DC4A58}">
   <ds:schemaRefs>
     <ds:schemaRef ds:uri="http://schemas.openxmlformats.org/officeDocument/2006/bibliography"/>
   </ds:schemaRefs>

</xml_diff>